<commit_message>
First version of docu
</commit_message>
<xml_diff>
--- a/documentation/Mottl/Camera Controlled Swarm Robots.docx
+++ b/documentation/Mottl/Camera Controlled Swarm Robots.docx
@@ -696,7 +696,7 @@
         </w:rPr>
         <w:lastRenderedPageBreak/>
         <w:drawing>
-          <wp:anchor distT="0" distB="0" distL="114300" distR="114300" simplePos="0" relativeHeight="251659264" behindDoc="0" locked="0" layoutInCell="1" allowOverlap="1" wp14:anchorId="3D32D6DD" wp14:editId="6269B346">
+          <wp:anchor distT="0" distB="0" distL="114300" distR="114300" simplePos="0" relativeHeight="251655168" behindDoc="0" locked="0" layoutInCell="1" allowOverlap="1" wp14:anchorId="3D32D6DD" wp14:editId="6269B346">
             <wp:simplePos x="0" y="0"/>
             <wp:positionH relativeFrom="column">
               <wp:posOffset>4728845</wp:posOffset>
@@ -1019,7 +1019,7 @@
         <mc:AlternateContent>
           <mc:Choice Requires="wps">
             <w:drawing>
-              <wp:anchor distT="0" distB="0" distL="114300" distR="114300" simplePos="0" relativeHeight="251660288" behindDoc="0" locked="0" layoutInCell="1" allowOverlap="1" wp14:anchorId="0C0F8037" wp14:editId="49B67427">
+              <wp:anchor distT="0" distB="0" distL="114300" distR="114300" simplePos="0" relativeHeight="251657216" behindDoc="0" locked="0" layoutInCell="1" allowOverlap="1" wp14:anchorId="0C0F8037" wp14:editId="49B67427">
                 <wp:simplePos x="0" y="0"/>
                 <wp:positionH relativeFrom="column">
                   <wp:posOffset>-56647</wp:posOffset>
@@ -1076,7 +1076,7 @@
           </mc:Choice>
           <mc:Fallback>
             <w:pict>
-              <v:line w14:anchorId="368BB9AD" id="Gerade Verbindung 4" o:spid="_x0000_s1026" style="position:absolute;z-index:251660288;visibility:visible;mso-wrap-style:square;mso-width-percent:0;mso-wrap-distance-left:9pt;mso-wrap-distance-top:0;mso-wrap-distance-right:9pt;mso-wrap-distance-bottom:0;mso-position-horizontal:absolute;mso-position-horizontal-relative:text;mso-position-vertical:absolute;mso-position-vertical-relative:text;mso-width-percent:0;mso-width-relative:margin" from="-4.45pt,9.2pt" to="467.7pt,9.2pt" o:gfxdata="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" strokecolor="black [3213]"/>
+              <v:line w14:anchorId="47C6DE78" id="Gerade Verbindung 4" o:spid="_x0000_s1026" style="position:absolute;z-index:251657216;visibility:visible;mso-wrap-style:square;mso-width-percent:0;mso-wrap-distance-left:9pt;mso-wrap-distance-top:0;mso-wrap-distance-right:9pt;mso-wrap-distance-bottom:0;mso-position-horizontal:absolute;mso-position-horizontal-relative:text;mso-position-vertical:absolute;mso-position-vertical-relative:text;mso-width-percent:0;mso-width-relative:margin" from="-4.45pt,9.2pt" to="467.7pt,9.2pt" o:gfxdata="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" strokecolor="black [3213]"/>
             </w:pict>
           </mc:Fallback>
         </mc:AlternateContent>
@@ -1138,7 +1138,7 @@
         <mc:AlternateContent>
           <mc:Choice Requires="wps">
             <w:drawing>
-              <wp:anchor distT="0" distB="0" distL="114300" distR="114300" simplePos="0" relativeHeight="251661312" behindDoc="0" locked="0" layoutInCell="1" allowOverlap="1" wp14:anchorId="7792E284" wp14:editId="5908E6CD">
+              <wp:anchor distT="0" distB="0" distL="114300" distR="114300" simplePos="0" relativeHeight="251659264" behindDoc="0" locked="0" layoutInCell="1" allowOverlap="1" wp14:anchorId="7792E284" wp14:editId="5908E6CD">
                 <wp:simplePos x="0" y="0"/>
                 <wp:positionH relativeFrom="column">
                   <wp:posOffset>-56647</wp:posOffset>
@@ -1195,7 +1195,7 @@
           </mc:Choice>
           <mc:Fallback>
             <w:pict>
-              <v:line w14:anchorId="28F478CC" id="Gerade Verbindung 5" o:spid="_x0000_s1026" style="position:absolute;z-index:251661312;visibility:visible;mso-wrap-style:square;mso-width-percent:0;mso-wrap-distance-left:9pt;mso-wrap-distance-top:0;mso-wrap-distance-right:9pt;mso-wrap-distance-bottom:0;mso-position-horizontal:absolute;mso-position-horizontal-relative:text;mso-position-vertical:absolute;mso-position-vertical-relative:text;mso-width-percent:0;mso-width-relative:margin" from="-4.45pt,9.2pt" to="467.7pt,9.2pt" o:gfxdata="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" strokecolor="black [3213]"/>
+              <v:line w14:anchorId="1DC4FD94" id="Gerade Verbindung 5" o:spid="_x0000_s1026" style="position:absolute;z-index:251659264;visibility:visible;mso-wrap-style:square;mso-width-percent:0;mso-wrap-distance-left:9pt;mso-wrap-distance-top:0;mso-wrap-distance-right:9pt;mso-wrap-distance-bottom:0;mso-position-horizontal:absolute;mso-position-horizontal-relative:text;mso-position-vertical:absolute;mso-position-vertical-relative:text;mso-width-percent:0;mso-width-relative:margin" from="-4.45pt,9.2pt" to="467.7pt,9.2pt" o:gfxdata="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" strokecolor="black [3213]"/>
             </w:pict>
           </mc:Fallback>
         </mc:AlternateContent>
@@ -1257,7 +1257,7 @@
         <mc:AlternateContent>
           <mc:Choice Requires="wps">
             <w:drawing>
-              <wp:anchor distT="0" distB="0" distL="114300" distR="114300" simplePos="0" relativeHeight="251662336" behindDoc="0" locked="0" layoutInCell="1" allowOverlap="1" wp14:anchorId="458B2243" wp14:editId="05AE2B60">
+              <wp:anchor distT="0" distB="0" distL="114300" distR="114300" simplePos="0" relativeHeight="251661312" behindDoc="0" locked="0" layoutInCell="1" allowOverlap="1" wp14:anchorId="458B2243" wp14:editId="05AE2B60">
                 <wp:simplePos x="0" y="0"/>
                 <wp:positionH relativeFrom="column">
                   <wp:posOffset>-56647</wp:posOffset>
@@ -1314,7 +1314,7 @@
           </mc:Choice>
           <mc:Fallback>
             <w:pict>
-              <v:line w14:anchorId="5901E15A" id="Gerade Verbindung 6" o:spid="_x0000_s1026" style="position:absolute;z-index:251662336;visibility:visible;mso-wrap-style:square;mso-width-percent:0;mso-wrap-distance-left:9pt;mso-wrap-distance-top:0;mso-wrap-distance-right:9pt;mso-wrap-distance-bottom:0;mso-position-horizontal:absolute;mso-position-horizontal-relative:text;mso-position-vertical:absolute;mso-position-vertical-relative:text;mso-width-percent:0;mso-width-relative:margin" from="-4.45pt,9.2pt" to="467.7pt,9.2pt" o:gfxdata="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" strokecolor="black [3213]"/>
+              <v:line w14:anchorId="7F499D91" id="Gerade Verbindung 6" o:spid="_x0000_s1026" style="position:absolute;z-index:251661312;visibility:visible;mso-wrap-style:square;mso-width-percent:0;mso-wrap-distance-left:9pt;mso-wrap-distance-top:0;mso-wrap-distance-right:9pt;mso-wrap-distance-bottom:0;mso-position-horizontal:absolute;mso-position-horizontal-relative:text;mso-position-vertical:absolute;mso-position-vertical-relative:text;mso-width-percent:0;mso-width-relative:margin" from="-4.45pt,9.2pt" to="467.7pt,9.2pt" o:gfxdata="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" strokecolor="black [3213]"/>
             </w:pict>
           </mc:Fallback>
         </mc:AlternateContent>
@@ -2399,24 +2399,6 @@
               </w:rPr>
             </w:pPr>
           </w:p>
-          <w:p>
-            <w:pPr>
-              <w:spacing w:line="240" w:lineRule="auto"/>
-              <w:rPr>
-                <w:rFonts w:cs="Arial"/>
-                <w:i/>
-              </w:rPr>
-            </w:pPr>
-          </w:p>
-          <w:p>
-            <w:pPr>
-              <w:spacing w:line="240" w:lineRule="auto"/>
-              <w:rPr>
-                <w:rFonts w:cs="Arial"/>
-                <w:i/>
-              </w:rPr>
-            </w:pPr>
-          </w:p>
         </w:tc>
       </w:tr>
     </w:tbl>
@@ -2648,7 +2630,7 @@
     </w:p>
     <w:tbl>
       <w:tblPr>
-        <w:tblpPr w:leftFromText="142" w:rightFromText="142" w:vertAnchor="text" w:horzAnchor="margin" w:tblpX="108" w:tblpY="13"/>
+        <w:tblpPr w:leftFromText="142" w:rightFromText="142" w:vertAnchor="text" w:horzAnchor="margin" w:tblpY="1455"/>
         <w:tblOverlap w:val="never"/>
         <w:tblW w:w="0" w:type="auto"/>
         <w:tblBorders>
@@ -2663,17 +2645,17 @@
         <w:tblLook w:val="00A0" w:firstRow="1" w:lastRow="0" w:firstColumn="1" w:lastColumn="0" w:noHBand="0" w:noVBand="0"/>
       </w:tblPr>
       <w:tblGrid>
-        <w:gridCol w:w="3085"/>
-        <w:gridCol w:w="3146"/>
-        <w:gridCol w:w="3375"/>
+        <w:gridCol w:w="3101"/>
+        <w:gridCol w:w="3162"/>
+        <w:gridCol w:w="3392"/>
       </w:tblGrid>
       <w:tr>
         <w:trPr>
-          <w:trHeight w:val="680"/>
+          <w:trHeight w:val="753"/>
         </w:trPr>
         <w:tc>
           <w:tcPr>
-            <w:tcW w:w="3085" w:type="dxa"/>
+            <w:tcW w:w="3101" w:type="dxa"/>
             <w:shd w:val="clear" w:color="auto" w:fill="auto"/>
           </w:tcPr>
           <w:p>
@@ -2707,7 +2689,7 @@
         </w:tc>
         <w:tc>
           <w:tcPr>
-            <w:tcW w:w="3146" w:type="dxa"/>
+            <w:tcW w:w="3162" w:type="dxa"/>
             <w:shd w:val="clear" w:color="auto" w:fill="auto"/>
           </w:tcPr>
           <w:p>
@@ -2751,7 +2733,7 @@
         </w:tc>
         <w:tc>
           <w:tcPr>
-            <w:tcW w:w="3375" w:type="dxa"/>
+            <w:tcW w:w="3392" w:type="dxa"/>
             <w:shd w:val="clear" w:color="auto" w:fill="auto"/>
           </w:tcPr>
           <w:p>
@@ -4261,6 +4243,7 @@
       <w:pPr>
         <w:pStyle w:val="Headline"/>
         <w:spacing w:line="240" w:lineRule="auto"/>
+        <w:outlineLvl w:val="1"/>
         <w:rPr>
           <w:rFonts w:cs="Arial"/>
           <w:sz w:val="24"/>
@@ -4317,7 +4300,7 @@
         </w:rPr>
         <w:fldChar w:fldCharType="separate"/>
       </w:r>
-      <w:hyperlink w:anchor="_Toc67928526" w:history="1">
+      <w:hyperlink w:anchor="_Toc67935159" w:history="1">
         <w:r>
           <w:rPr>
             <w:rStyle w:val="Hyperlink"/>
@@ -4355,7 +4338,7 @@
           <w:rPr>
             <w:webHidden/>
           </w:rPr>
-          <w:instrText xml:space="preserve"> PAGEREF _Toc67928526 \h </w:instrText>
+          <w:instrText xml:space="preserve"> PAGEREF _Toc67935159 \h </w:instrText>
         </w:r>
         <w:r>
           <w:rPr>
@@ -4393,7 +4376,7 @@
           <w:lang w:eastAsia="de-AT"/>
         </w:rPr>
       </w:pPr>
-      <w:hyperlink w:anchor="_Toc67928527" w:history="1">
+      <w:hyperlink w:anchor="_Toc67935160" w:history="1">
         <w:r>
           <w:rPr>
             <w:rStyle w:val="Hyperlink"/>
@@ -4416,7 +4399,7 @@
           <w:rPr>
             <w:webHidden/>
           </w:rPr>
-          <w:instrText xml:space="preserve"> PAGEREF _Toc67928527 \h </w:instrText>
+          <w:instrText xml:space="preserve"> PAGEREF _Toc67935160 \h </w:instrText>
         </w:r>
         <w:r>
           <w:rPr>
@@ -4454,7 +4437,7 @@
           <w:lang w:eastAsia="de-AT"/>
         </w:rPr>
       </w:pPr>
-      <w:hyperlink w:anchor="_Toc67928528" w:history="1">
+      <w:hyperlink w:anchor="_Toc67935161" w:history="1">
         <w:r>
           <w:rPr>
             <w:rStyle w:val="Hyperlink"/>
@@ -4477,7 +4460,7 @@
           <w:rPr>
             <w:webHidden/>
           </w:rPr>
-          <w:instrText xml:space="preserve"> PAGEREF _Toc67928528 \h </w:instrText>
+          <w:instrText xml:space="preserve"> PAGEREF _Toc67935161 \h </w:instrText>
         </w:r>
         <w:r>
           <w:rPr>
@@ -4517,7 +4500,7 @@
           <w:lang w:eastAsia="de-AT"/>
         </w:rPr>
       </w:pPr>
-      <w:hyperlink w:anchor="_Toc67928529" w:history="1">
+      <w:hyperlink w:anchor="_Toc67935162" w:history="1">
         <w:r>
           <w:rPr>
             <w:rStyle w:val="Hyperlink"/>
@@ -4555,7 +4538,7 @@
           <w:rPr>
             <w:webHidden/>
           </w:rPr>
-          <w:instrText xml:space="preserve"> PAGEREF _Toc67928529 \h </w:instrText>
+          <w:instrText xml:space="preserve"> PAGEREF _Toc67935162 \h </w:instrText>
         </w:r>
         <w:r>
           <w:rPr>
@@ -4593,7 +4576,7 @@
           <w:lang w:eastAsia="de-AT"/>
         </w:rPr>
       </w:pPr>
-      <w:hyperlink w:anchor="_Toc67928530" w:history="1">
+      <w:hyperlink w:anchor="_Toc67935163" w:history="1">
         <w:r>
           <w:rPr>
             <w:rStyle w:val="Hyperlink"/>
@@ -4617,7 +4600,7 @@
           <w:rPr>
             <w:webHidden/>
           </w:rPr>
-          <w:instrText xml:space="preserve"> PAGEREF _Toc67928530 \h </w:instrText>
+          <w:instrText xml:space="preserve"> PAGEREF _Toc67935163 \h </w:instrText>
         </w:r>
         <w:r>
           <w:rPr>
@@ -4655,7 +4638,7 @@
           <w:lang w:eastAsia="de-AT"/>
         </w:rPr>
       </w:pPr>
-      <w:hyperlink w:anchor="_Toc67928531" w:history="1">
+      <w:hyperlink w:anchor="_Toc67935164" w:history="1">
         <w:r>
           <w:rPr>
             <w:rStyle w:val="Hyperlink"/>
@@ -4679,7 +4662,67 @@
           <w:rPr>
             <w:webHidden/>
           </w:rPr>
-          <w:instrText xml:space="preserve"> PAGEREF _Toc67928531 \h </w:instrText>
+          <w:instrText xml:space="preserve"> PAGEREF _Toc67935164 \h </w:instrText>
+        </w:r>
+        <w:r>
+          <w:rPr>
+            <w:webHidden/>
+          </w:rPr>
+        </w:r>
+        <w:r>
+          <w:rPr>
+            <w:webHidden/>
+          </w:rPr>
+          <w:fldChar w:fldCharType="separate"/>
+        </w:r>
+        <w:r>
+          <w:rPr>
+            <w:webHidden/>
+          </w:rPr>
+          <w:t>12</w:t>
+        </w:r>
+        <w:r>
+          <w:rPr>
+            <w:webHidden/>
+          </w:rPr>
+          <w:fldChar w:fldCharType="end"/>
+        </w:r>
+      </w:hyperlink>
+    </w:p>
+    <w:p>
+      <w:pPr>
+        <w:pStyle w:val="Verzeichnis3"/>
+        <w:rPr>
+          <w:rFonts w:asciiTheme="minorHAnsi" w:eastAsiaTheme="minorEastAsia" w:hAnsiTheme="minorHAnsi" w:cstheme="minorBidi"/>
+          <w:sz w:val="22"/>
+          <w:szCs w:val="22"/>
+          <w:lang w:eastAsia="de-AT"/>
+        </w:rPr>
+      </w:pPr>
+      <w:hyperlink w:anchor="_Toc67935165" w:history="1">
+        <w:r>
+          <w:rPr>
+            <w:rStyle w:val="Hyperlink"/>
+          </w:rPr>
+          <w:t>2.2.1 Korrekter Aufbau</w:t>
+        </w:r>
+        <w:r>
+          <w:rPr>
+            <w:webHidden/>
+          </w:rPr>
+          <w:tab/>
+        </w:r>
+        <w:r>
+          <w:rPr>
+            <w:webHidden/>
+          </w:rPr>
+          <w:fldChar w:fldCharType="begin"/>
+        </w:r>
+        <w:r>
+          <w:rPr>
+            <w:webHidden/>
+          </w:rPr>
+          <w:instrText xml:space="preserve"> PAGEREF _Toc67935165 \h </w:instrText>
         </w:r>
         <w:r>
           <w:rPr>
@@ -4717,7 +4760,7 @@
           <w:lang w:eastAsia="de-AT"/>
         </w:rPr>
       </w:pPr>
-      <w:hyperlink w:anchor="_Toc67928532" w:history="1">
+      <w:hyperlink w:anchor="_Toc67935166" w:history="1">
         <w:r>
           <w:rPr>
             <w:rStyle w:val="Hyperlink"/>
@@ -4741,7 +4784,7 @@
           <w:rPr>
             <w:webHidden/>
           </w:rPr>
-          <w:instrText xml:space="preserve"> PAGEREF _Toc67928532 \h </w:instrText>
+          <w:instrText xml:space="preserve"> PAGEREF _Toc67935166 \h </w:instrText>
         </w:r>
         <w:r>
           <w:rPr>
@@ -4758,7 +4801,67 @@
           <w:rPr>
             <w:webHidden/>
           </w:rPr>
-          <w:t>12</w:t>
+          <w:t>13</w:t>
+        </w:r>
+        <w:r>
+          <w:rPr>
+            <w:webHidden/>
+          </w:rPr>
+          <w:fldChar w:fldCharType="end"/>
+        </w:r>
+      </w:hyperlink>
+    </w:p>
+    <w:p>
+      <w:pPr>
+        <w:pStyle w:val="Verzeichnis3"/>
+        <w:rPr>
+          <w:rFonts w:asciiTheme="minorHAnsi" w:eastAsiaTheme="minorEastAsia" w:hAnsiTheme="minorHAnsi" w:cstheme="minorBidi"/>
+          <w:sz w:val="22"/>
+          <w:szCs w:val="22"/>
+          <w:lang w:eastAsia="de-AT"/>
+        </w:rPr>
+      </w:pPr>
+      <w:hyperlink w:anchor="_Toc67935167" w:history="1">
+        <w:r>
+          <w:rPr>
+            <w:rStyle w:val="Hyperlink"/>
+          </w:rPr>
+          <w:t>2.3.1 Kalibrierung der Kamera</w:t>
+        </w:r>
+        <w:r>
+          <w:rPr>
+            <w:webHidden/>
+          </w:rPr>
+          <w:tab/>
+        </w:r>
+        <w:r>
+          <w:rPr>
+            <w:webHidden/>
+          </w:rPr>
+          <w:fldChar w:fldCharType="begin"/>
+        </w:r>
+        <w:r>
+          <w:rPr>
+            <w:webHidden/>
+          </w:rPr>
+          <w:instrText xml:space="preserve"> PAGEREF _Toc67935167 \h </w:instrText>
+        </w:r>
+        <w:r>
+          <w:rPr>
+            <w:webHidden/>
+          </w:rPr>
+        </w:r>
+        <w:r>
+          <w:rPr>
+            <w:webHidden/>
+          </w:rPr>
+          <w:fldChar w:fldCharType="separate"/>
+        </w:r>
+        <w:r>
+          <w:rPr>
+            <w:webHidden/>
+          </w:rPr>
+          <w:t>13</w:t>
         </w:r>
         <w:r>
           <w:rPr>
@@ -4779,7 +4882,7 @@
           <w:lang w:eastAsia="de-AT"/>
         </w:rPr>
       </w:pPr>
-      <w:hyperlink w:anchor="_Toc67928533" w:history="1">
+      <w:hyperlink w:anchor="_Toc67935168" w:history="1">
         <w:r>
           <w:rPr>
             <w:rStyle w:val="Hyperlink"/>
@@ -4803,7 +4906,7 @@
           <w:rPr>
             <w:webHidden/>
           </w:rPr>
-          <w:instrText xml:space="preserve"> PAGEREF _Toc67928533 \h </w:instrText>
+          <w:instrText xml:space="preserve"> PAGEREF _Toc67935168 \h </w:instrText>
         </w:r>
         <w:r>
           <w:rPr>
@@ -4820,7 +4923,7 @@
           <w:rPr>
             <w:webHidden/>
           </w:rPr>
-          <w:t>13</w:t>
+          <w:t>15</w:t>
         </w:r>
         <w:r>
           <w:rPr>
@@ -4840,7 +4943,7 @@
           <w:lang w:eastAsia="de-AT"/>
         </w:rPr>
       </w:pPr>
-      <w:hyperlink w:anchor="_Toc67928534" w:history="1">
+      <w:hyperlink w:anchor="_Toc67935169" w:history="1">
         <w:r>
           <w:rPr>
             <w:rStyle w:val="Hyperlink"/>
@@ -4863,7 +4966,7 @@
           <w:rPr>
             <w:webHidden/>
           </w:rPr>
-          <w:instrText xml:space="preserve"> PAGEREF _Toc67928534 \h </w:instrText>
+          <w:instrText xml:space="preserve"> PAGEREF _Toc67935169 \h </w:instrText>
         </w:r>
         <w:r>
           <w:rPr>
@@ -4880,7 +4983,7 @@
           <w:rPr>
             <w:webHidden/>
           </w:rPr>
-          <w:t>14</w:t>
+          <w:t>16</w:t>
         </w:r>
         <w:r>
           <w:rPr>
@@ -4904,7 +5007,7 @@
           <w:lang w:eastAsia="de-AT"/>
         </w:rPr>
       </w:pPr>
-      <w:hyperlink w:anchor="_Toc67928535" w:history="1">
+      <w:hyperlink w:anchor="_Toc67935170" w:history="1">
         <w:r>
           <w:rPr>
             <w:rStyle w:val="Hyperlink"/>
@@ -4931,7 +5034,7 @@
             <w:noProof/>
             <w:webHidden/>
           </w:rPr>
-          <w:instrText xml:space="preserve"> PAGEREF _Toc67928535 \h </w:instrText>
+          <w:instrText xml:space="preserve"> PAGEREF _Toc67935170 \h </w:instrText>
         </w:r>
         <w:r>
           <w:rPr>
@@ -4951,7 +5054,7 @@
             <w:noProof/>
             <w:webHidden/>
           </w:rPr>
-          <w:t>14</w:t>
+          <w:t>16</w:t>
         </w:r>
         <w:r>
           <w:rPr>
@@ -4977,7 +5080,7 @@
           <w:lang w:eastAsia="de-AT"/>
         </w:rPr>
       </w:pPr>
-      <w:hyperlink w:anchor="_Toc67928536" w:history="1">
+      <w:hyperlink w:anchor="_Toc67935171" w:history="1">
         <w:r>
           <w:rPr>
             <w:rStyle w:val="Hyperlink"/>
@@ -5021,7 +5124,7 @@
             <w:noProof/>
             <w:webHidden/>
           </w:rPr>
-          <w:instrText xml:space="preserve"> PAGEREF _Toc67928536 \h </w:instrText>
+          <w:instrText xml:space="preserve"> PAGEREF _Toc67935171 \h </w:instrText>
         </w:r>
         <w:r>
           <w:rPr>
@@ -5041,7 +5144,7 @@
             <w:noProof/>
             <w:webHidden/>
           </w:rPr>
-          <w:t>14</w:t>
+          <w:t>16</w:t>
         </w:r>
         <w:r>
           <w:rPr>
@@ -5066,7 +5169,7 @@
           <w:lang w:eastAsia="de-AT"/>
         </w:rPr>
       </w:pPr>
-      <w:hyperlink w:anchor="_Toc67928537" w:history="1">
+      <w:hyperlink w:anchor="_Toc67935172" w:history="1">
         <w:r>
           <w:rPr>
             <w:rStyle w:val="Hyperlink"/>
@@ -5093,7 +5196,7 @@
             <w:noProof/>
             <w:webHidden/>
           </w:rPr>
-          <w:instrText xml:space="preserve"> PAGEREF _Toc67928537 \h </w:instrText>
+          <w:instrText xml:space="preserve"> PAGEREF _Toc67935172 \h </w:instrText>
         </w:r>
         <w:r>
           <w:rPr>
@@ -5113,7 +5216,7 @@
             <w:noProof/>
             <w:webHidden/>
           </w:rPr>
-          <w:t>15</w:t>
+          <w:t>17</w:t>
         </w:r>
         <w:r>
           <w:rPr>
@@ -5134,7 +5237,7 @@
           <w:lang w:eastAsia="de-AT"/>
         </w:rPr>
       </w:pPr>
-      <w:hyperlink w:anchor="_Toc67928538" w:history="1">
+      <w:hyperlink w:anchor="_Toc67935173" w:history="1">
         <w:r>
           <w:rPr>
             <w:rStyle w:val="Hyperlink"/>
@@ -5157,7 +5260,7 @@
           <w:rPr>
             <w:webHidden/>
           </w:rPr>
-          <w:instrText xml:space="preserve"> PAGEREF _Toc67928538 \h </w:instrText>
+          <w:instrText xml:space="preserve"> PAGEREF _Toc67935173 \h </w:instrText>
         </w:r>
         <w:r>
           <w:rPr>
@@ -5174,7 +5277,7 @@
           <w:rPr>
             <w:webHidden/>
           </w:rPr>
-          <w:t>16</w:t>
+          <w:t>18</w:t>
         </w:r>
         <w:r>
           <w:rPr>
@@ -5194,7 +5297,7 @@
           <w:lang w:eastAsia="de-AT"/>
         </w:rPr>
       </w:pPr>
-      <w:hyperlink w:anchor="_Toc67928539" w:history="1">
+      <w:hyperlink w:anchor="_Toc67935174" w:history="1">
         <w:r>
           <w:rPr>
             <w:rStyle w:val="Hyperlink"/>
@@ -5217,7 +5320,7 @@
           <w:rPr>
             <w:webHidden/>
           </w:rPr>
-          <w:instrText xml:space="preserve"> PAGEREF _Toc67928539 \h </w:instrText>
+          <w:instrText xml:space="preserve"> PAGEREF _Toc67935174 \h </w:instrText>
         </w:r>
         <w:r>
           <w:rPr>
@@ -5234,7 +5337,7 @@
           <w:rPr>
             <w:webHidden/>
           </w:rPr>
-          <w:t>16</w:t>
+          <w:t>18</w:t>
         </w:r>
         <w:r>
           <w:rPr>
@@ -5255,7 +5358,7 @@
           <w:lang w:eastAsia="de-AT"/>
         </w:rPr>
       </w:pPr>
-      <w:hyperlink w:anchor="_Toc67928540" w:history="1">
+      <w:hyperlink w:anchor="_Toc67935175" w:history="1">
         <w:r>
           <w:rPr>
             <w:rStyle w:val="Hyperlink"/>
@@ -5278,7 +5381,7 @@
           <w:rPr>
             <w:webHidden/>
           </w:rPr>
-          <w:instrText xml:space="preserve"> PAGEREF _Toc67928540 \h </w:instrText>
+          <w:instrText xml:space="preserve"> PAGEREF _Toc67935175 \h </w:instrText>
         </w:r>
         <w:r>
           <w:rPr>
@@ -5295,7 +5398,7 @@
           <w:rPr>
             <w:webHidden/>
           </w:rPr>
-          <w:t>17</w:t>
+          <w:t>19</w:t>
         </w:r>
         <w:r>
           <w:rPr>
@@ -5316,7 +5419,7 @@
           <w:lang w:eastAsia="de-AT"/>
         </w:rPr>
       </w:pPr>
-      <w:hyperlink w:anchor="_Toc67928541" w:history="1">
+      <w:hyperlink w:anchor="_Toc67935176" w:history="1">
         <w:r>
           <w:rPr>
             <w:rStyle w:val="Hyperlink"/>
@@ -5340,7 +5443,7 @@
           <w:rPr>
             <w:webHidden/>
           </w:rPr>
-          <w:instrText xml:space="preserve"> PAGEREF _Toc67928541 \h </w:instrText>
+          <w:instrText xml:space="preserve"> PAGEREF _Toc67935176 \h </w:instrText>
         </w:r>
         <w:r>
           <w:rPr>
@@ -5357,7 +5460,7 @@
           <w:rPr>
             <w:webHidden/>
           </w:rPr>
-          <w:t>18</w:t>
+          <w:t>20</w:t>
         </w:r>
         <w:r>
           <w:rPr>
@@ -5380,7 +5483,7 @@
           <w:lang w:eastAsia="de-AT"/>
         </w:rPr>
       </w:pPr>
-      <w:hyperlink w:anchor="_Toc67928542" w:history="1">
+      <w:hyperlink w:anchor="_Toc67935177" w:history="1">
         <w:r>
           <w:rPr>
             <w:rStyle w:val="Hyperlink"/>
@@ -5418,7 +5521,7 @@
           <w:rPr>
             <w:webHidden/>
           </w:rPr>
-          <w:instrText xml:space="preserve"> PAGEREF _Toc67928542 \h </w:instrText>
+          <w:instrText xml:space="preserve"> PAGEREF _Toc67935177 \h </w:instrText>
         </w:r>
         <w:r>
           <w:rPr>
@@ -5435,7 +5538,7 @@
           <w:rPr>
             <w:webHidden/>
           </w:rPr>
-          <w:t>19</w:t>
+          <w:t>21</w:t>
         </w:r>
         <w:r>
           <w:rPr>
@@ -5456,7 +5559,7 @@
           <w:lang w:eastAsia="de-AT"/>
         </w:rPr>
       </w:pPr>
-      <w:hyperlink w:anchor="_Toc67928543" w:history="1">
+      <w:hyperlink w:anchor="_Toc67935178" w:history="1">
         <w:r>
           <w:rPr>
             <w:rStyle w:val="Hyperlink"/>
@@ -5480,7 +5583,7 @@
           <w:rPr>
             <w:webHidden/>
           </w:rPr>
-          <w:instrText xml:space="preserve"> PAGEREF _Toc67928543 \h </w:instrText>
+          <w:instrText xml:space="preserve"> PAGEREF _Toc67935178 \h </w:instrText>
         </w:r>
         <w:r>
           <w:rPr>
@@ -5497,7 +5600,7 @@
           <w:rPr>
             <w:webHidden/>
           </w:rPr>
-          <w:t>19</w:t>
+          <w:t>21</w:t>
         </w:r>
         <w:r>
           <w:rPr>
@@ -5517,7 +5620,7 @@
           <w:lang w:eastAsia="de-AT"/>
         </w:rPr>
       </w:pPr>
-      <w:hyperlink w:anchor="_Toc67928544" w:history="1">
+      <w:hyperlink w:anchor="_Toc67935179" w:history="1">
         <w:r>
           <w:rPr>
             <w:rStyle w:val="Hyperlink"/>
@@ -5540,7 +5643,7 @@
           <w:rPr>
             <w:webHidden/>
           </w:rPr>
-          <w:instrText xml:space="preserve"> PAGEREF _Toc67928544 \h </w:instrText>
+          <w:instrText xml:space="preserve"> PAGEREF _Toc67935179 \h </w:instrText>
         </w:r>
         <w:r>
           <w:rPr>
@@ -5557,7 +5660,7 @@
           <w:rPr>
             <w:webHidden/>
           </w:rPr>
-          <w:t>19</w:t>
+          <w:t>21</w:t>
         </w:r>
         <w:r>
           <w:rPr>
@@ -5577,7 +5680,7 @@
           <w:lang w:eastAsia="de-AT"/>
         </w:rPr>
       </w:pPr>
-      <w:hyperlink w:anchor="_Toc67928545" w:history="1">
+      <w:hyperlink w:anchor="_Toc67935180" w:history="1">
         <w:r>
           <w:rPr>
             <w:rStyle w:val="Hyperlink"/>
@@ -5600,7 +5703,7 @@
           <w:rPr>
             <w:webHidden/>
           </w:rPr>
-          <w:instrText xml:space="preserve"> PAGEREF _Toc67928545 \h </w:instrText>
+          <w:instrText xml:space="preserve"> PAGEREF _Toc67935180 \h </w:instrText>
         </w:r>
         <w:r>
           <w:rPr>
@@ -5617,7 +5720,7 @@
           <w:rPr>
             <w:webHidden/>
           </w:rPr>
-          <w:t>19</w:t>
+          <w:t>21</w:t>
         </w:r>
         <w:r>
           <w:rPr>
@@ -5637,7 +5740,7 @@
           <w:lang w:eastAsia="de-AT"/>
         </w:rPr>
       </w:pPr>
-      <w:hyperlink w:anchor="_Toc67928546" w:history="1">
+      <w:hyperlink w:anchor="_Toc67935181" w:history="1">
         <w:r>
           <w:rPr>
             <w:rStyle w:val="Hyperlink"/>
@@ -5660,7 +5763,7 @@
           <w:rPr>
             <w:webHidden/>
           </w:rPr>
-          <w:instrText xml:space="preserve"> PAGEREF _Toc67928546 \h </w:instrText>
+          <w:instrText xml:space="preserve"> PAGEREF _Toc67935181 \h </w:instrText>
         </w:r>
         <w:r>
           <w:rPr>
@@ -5677,7 +5780,7 @@
           <w:rPr>
             <w:webHidden/>
           </w:rPr>
-          <w:t>19</w:t>
+          <w:t>21</w:t>
         </w:r>
         <w:r>
           <w:rPr>
@@ -5697,7 +5800,7 @@
           <w:lang w:eastAsia="de-AT"/>
         </w:rPr>
       </w:pPr>
-      <w:hyperlink w:anchor="_Toc67928547" w:history="1">
+      <w:hyperlink w:anchor="_Toc67935182" w:history="1">
         <w:r>
           <w:rPr>
             <w:rStyle w:val="Hyperlink"/>
@@ -5720,7 +5823,7 @@
           <w:rPr>
             <w:webHidden/>
           </w:rPr>
-          <w:instrText xml:space="preserve"> PAGEREF _Toc67928547 \h </w:instrText>
+          <w:instrText xml:space="preserve"> PAGEREF _Toc67935182 \h </w:instrText>
         </w:r>
         <w:r>
           <w:rPr>
@@ -5737,7 +5840,7 @@
           <w:rPr>
             <w:webHidden/>
           </w:rPr>
-          <w:t>19</w:t>
+          <w:t>21</w:t>
         </w:r>
         <w:r>
           <w:rPr>
@@ -5757,7 +5860,7 @@
           <w:lang w:eastAsia="de-AT"/>
         </w:rPr>
       </w:pPr>
-      <w:hyperlink w:anchor="_Toc67928548" w:history="1">
+      <w:hyperlink w:anchor="_Toc67935183" w:history="1">
         <w:r>
           <w:rPr>
             <w:rStyle w:val="Hyperlink"/>
@@ -5780,7 +5883,7 @@
           <w:rPr>
             <w:webHidden/>
           </w:rPr>
-          <w:instrText xml:space="preserve"> PAGEREF _Toc67928548 \h </w:instrText>
+          <w:instrText xml:space="preserve"> PAGEREF _Toc67935183 \h </w:instrText>
         </w:r>
         <w:r>
           <w:rPr>
@@ -5797,7 +5900,7 @@
           <w:rPr>
             <w:webHidden/>
           </w:rPr>
-          <w:t>20</w:t>
+          <w:t>22</w:t>
         </w:r>
         <w:r>
           <w:rPr>
@@ -5817,7 +5920,7 @@
           <w:lang w:eastAsia="de-AT"/>
         </w:rPr>
       </w:pPr>
-      <w:hyperlink w:anchor="_Toc67928549" w:history="1">
+      <w:hyperlink w:anchor="_Toc67935184" w:history="1">
         <w:r>
           <w:rPr>
             <w:rStyle w:val="Hyperlink"/>
@@ -5840,7 +5943,7 @@
           <w:rPr>
             <w:webHidden/>
           </w:rPr>
-          <w:instrText xml:space="preserve"> PAGEREF _Toc67928549 \h </w:instrText>
+          <w:instrText xml:space="preserve"> PAGEREF _Toc67935184 \h </w:instrText>
         </w:r>
         <w:r>
           <w:rPr>
@@ -5857,7 +5960,7 @@
           <w:rPr>
             <w:webHidden/>
           </w:rPr>
-          <w:t>20</w:t>
+          <w:t>22</w:t>
         </w:r>
         <w:r>
           <w:rPr>
@@ -5878,7 +5981,7 @@
           <w:lang w:eastAsia="de-AT"/>
         </w:rPr>
       </w:pPr>
-      <w:hyperlink w:anchor="_Toc67928550" w:history="1">
+      <w:hyperlink w:anchor="_Toc67935185" w:history="1">
         <w:r>
           <w:rPr>
             <w:rStyle w:val="Hyperlink"/>
@@ -5902,7 +6005,7 @@
           <w:rPr>
             <w:webHidden/>
           </w:rPr>
-          <w:instrText xml:space="preserve"> PAGEREF _Toc67928550 \h </w:instrText>
+          <w:instrText xml:space="preserve"> PAGEREF _Toc67935185 \h </w:instrText>
         </w:r>
         <w:r>
           <w:rPr>
@@ -5919,7 +6022,7 @@
           <w:rPr>
             <w:webHidden/>
           </w:rPr>
-          <w:t>20</w:t>
+          <w:t>22</w:t>
         </w:r>
         <w:r>
           <w:rPr>
@@ -5940,7 +6043,7 @@
           <w:lang w:eastAsia="de-AT"/>
         </w:rPr>
       </w:pPr>
-      <w:hyperlink w:anchor="_Toc67928551" w:history="1">
+      <w:hyperlink w:anchor="_Toc67935186" w:history="1">
         <w:r>
           <w:rPr>
             <w:rStyle w:val="Hyperlink"/>
@@ -5964,7 +6067,7 @@
           <w:rPr>
             <w:webHidden/>
           </w:rPr>
-          <w:instrText xml:space="preserve"> PAGEREF _Toc67928551 \h </w:instrText>
+          <w:instrText xml:space="preserve"> PAGEREF _Toc67935186 \h </w:instrText>
         </w:r>
         <w:r>
           <w:rPr>
@@ -5981,7 +6084,7 @@
           <w:rPr>
             <w:webHidden/>
           </w:rPr>
-          <w:t>20</w:t>
+          <w:t>22</w:t>
         </w:r>
         <w:r>
           <w:rPr>
@@ -6002,7 +6105,7 @@
           <w:lang w:eastAsia="de-AT"/>
         </w:rPr>
       </w:pPr>
-      <w:hyperlink w:anchor="_Toc67928552" w:history="1">
+      <w:hyperlink w:anchor="_Toc67935187" w:history="1">
         <w:r>
           <w:rPr>
             <w:rStyle w:val="Hyperlink"/>
@@ -6026,7 +6129,7 @@
           <w:rPr>
             <w:webHidden/>
           </w:rPr>
-          <w:instrText xml:space="preserve"> PAGEREF _Toc67928552 \h </w:instrText>
+          <w:instrText xml:space="preserve"> PAGEREF _Toc67935187 \h </w:instrText>
         </w:r>
         <w:r>
           <w:rPr>
@@ -6043,7 +6146,7 @@
           <w:rPr>
             <w:webHidden/>
           </w:rPr>
-          <w:t>20</w:t>
+          <w:t>22</w:t>
         </w:r>
         <w:r>
           <w:rPr>
@@ -6064,7 +6167,7 @@
           <w:lang w:eastAsia="de-AT"/>
         </w:rPr>
       </w:pPr>
-      <w:hyperlink w:anchor="_Toc67928553" w:history="1">
+      <w:hyperlink w:anchor="_Toc67935188" w:history="1">
         <w:r>
           <w:rPr>
             <w:rStyle w:val="Hyperlink"/>
@@ -6088,7 +6191,7 @@
           <w:rPr>
             <w:webHidden/>
           </w:rPr>
-          <w:instrText xml:space="preserve"> PAGEREF _Toc67928553 \h </w:instrText>
+          <w:instrText xml:space="preserve"> PAGEREF _Toc67935188 \h </w:instrText>
         </w:r>
         <w:r>
           <w:rPr>
@@ -6105,7 +6208,7 @@
           <w:rPr>
             <w:webHidden/>
           </w:rPr>
-          <w:t>20</w:t>
+          <w:t>22</w:t>
         </w:r>
         <w:r>
           <w:rPr>
@@ -6126,7 +6229,7 @@
           <w:lang w:eastAsia="de-AT"/>
         </w:rPr>
       </w:pPr>
-      <w:hyperlink w:anchor="_Toc67928554" w:history="1">
+      <w:hyperlink w:anchor="_Toc67935189" w:history="1">
         <w:r>
           <w:rPr>
             <w:rStyle w:val="Hyperlink"/>
@@ -6150,7 +6253,7 @@
           <w:rPr>
             <w:webHidden/>
           </w:rPr>
-          <w:instrText xml:space="preserve"> PAGEREF _Toc67928554 \h </w:instrText>
+          <w:instrText xml:space="preserve"> PAGEREF _Toc67935189 \h </w:instrText>
         </w:r>
         <w:r>
           <w:rPr>
@@ -6167,7 +6270,7 @@
           <w:rPr>
             <w:webHidden/>
           </w:rPr>
-          <w:t>20</w:t>
+          <w:t>22</w:t>
         </w:r>
         <w:r>
           <w:rPr>
@@ -6188,7 +6291,7 @@
           <w:lang w:eastAsia="de-AT"/>
         </w:rPr>
       </w:pPr>
-      <w:hyperlink w:anchor="_Toc67928555" w:history="1">
+      <w:hyperlink w:anchor="_Toc67935190" w:history="1">
         <w:r>
           <w:rPr>
             <w:rStyle w:val="Hyperlink"/>
@@ -6212,7 +6315,7 @@
           <w:rPr>
             <w:webHidden/>
           </w:rPr>
-          <w:instrText xml:space="preserve"> PAGEREF _Toc67928555 \h </w:instrText>
+          <w:instrText xml:space="preserve"> PAGEREF _Toc67935190 \h </w:instrText>
         </w:r>
         <w:r>
           <w:rPr>
@@ -6229,7 +6332,7 @@
           <w:rPr>
             <w:webHidden/>
           </w:rPr>
-          <w:t>20</w:t>
+          <w:t>22</w:t>
         </w:r>
         <w:r>
           <w:rPr>
@@ -6252,7 +6355,7 @@
           <w:lang w:eastAsia="de-AT"/>
         </w:rPr>
       </w:pPr>
-      <w:hyperlink w:anchor="_Toc67928556" w:history="1">
+      <w:hyperlink w:anchor="_Toc67935191" w:history="1">
         <w:r>
           <w:rPr>
             <w:rStyle w:val="Hyperlink"/>
@@ -6290,7 +6393,7 @@
           <w:rPr>
             <w:webHidden/>
           </w:rPr>
-          <w:instrText xml:space="preserve"> PAGEREF _Toc67928556 \h </w:instrText>
+          <w:instrText xml:space="preserve"> PAGEREF _Toc67935191 \h </w:instrText>
         </w:r>
         <w:r>
           <w:rPr>
@@ -6307,7 +6410,7 @@
           <w:rPr>
             <w:webHidden/>
           </w:rPr>
-          <w:t>21</w:t>
+          <w:t>23</w:t>
         </w:r>
         <w:r>
           <w:rPr>
@@ -6328,7 +6431,7 @@
           <w:lang w:eastAsia="de-AT"/>
         </w:rPr>
       </w:pPr>
-      <w:hyperlink w:anchor="_Toc67928557" w:history="1">
+      <w:hyperlink w:anchor="_Toc67935192" w:history="1">
         <w:r>
           <w:rPr>
             <w:rStyle w:val="Hyperlink"/>
@@ -6352,7 +6455,7 @@
           <w:rPr>
             <w:webHidden/>
           </w:rPr>
-          <w:instrText xml:space="preserve"> PAGEREF _Toc67928557 \h </w:instrText>
+          <w:instrText xml:space="preserve"> PAGEREF _Toc67935192 \h </w:instrText>
         </w:r>
         <w:r>
           <w:rPr>
@@ -6369,7 +6472,7 @@
           <w:rPr>
             <w:webHidden/>
           </w:rPr>
-          <w:t>21</w:t>
+          <w:t>23</w:t>
         </w:r>
         <w:r>
           <w:rPr>
@@ -6390,7 +6493,7 @@
           <w:lang w:eastAsia="de-AT"/>
         </w:rPr>
       </w:pPr>
-      <w:hyperlink w:anchor="_Toc67928558" w:history="1">
+      <w:hyperlink w:anchor="_Toc67935193" w:history="1">
         <w:r>
           <w:rPr>
             <w:rStyle w:val="Hyperlink"/>
@@ -6413,7 +6516,7 @@
           <w:rPr>
             <w:webHidden/>
           </w:rPr>
-          <w:instrText xml:space="preserve"> PAGEREF _Toc67928558 \h </w:instrText>
+          <w:instrText xml:space="preserve"> PAGEREF _Toc67935193 \h </w:instrText>
         </w:r>
         <w:r>
           <w:rPr>
@@ -6430,7 +6533,7 @@
           <w:rPr>
             <w:webHidden/>
           </w:rPr>
-          <w:t>21</w:t>
+          <w:t>23</w:t>
         </w:r>
         <w:r>
           <w:rPr>
@@ -6450,7 +6553,7 @@
           <w:lang w:eastAsia="de-AT"/>
         </w:rPr>
       </w:pPr>
-      <w:hyperlink w:anchor="_Toc67928559" w:history="1">
+      <w:hyperlink w:anchor="_Toc67935194" w:history="1">
         <w:r>
           <w:rPr>
             <w:rStyle w:val="Hyperlink"/>
@@ -6473,7 +6576,7 @@
           <w:rPr>
             <w:webHidden/>
           </w:rPr>
-          <w:instrText xml:space="preserve"> PAGEREF _Toc67928559 \h </w:instrText>
+          <w:instrText xml:space="preserve"> PAGEREF _Toc67935194 \h </w:instrText>
         </w:r>
         <w:r>
           <w:rPr>
@@ -6490,7 +6593,7 @@
           <w:rPr>
             <w:webHidden/>
           </w:rPr>
-          <w:t>21</w:t>
+          <w:t>23</w:t>
         </w:r>
         <w:r>
           <w:rPr>
@@ -6511,7 +6614,7 @@
           <w:lang w:eastAsia="de-AT"/>
         </w:rPr>
       </w:pPr>
-      <w:hyperlink w:anchor="_Toc67928560" w:history="1">
+      <w:hyperlink w:anchor="_Toc67935195" w:history="1">
         <w:r>
           <w:rPr>
             <w:rStyle w:val="Hyperlink"/>
@@ -6535,7 +6638,7 @@
           <w:rPr>
             <w:webHidden/>
           </w:rPr>
-          <w:instrText xml:space="preserve"> PAGEREF _Toc67928560 \h </w:instrText>
+          <w:instrText xml:space="preserve"> PAGEREF _Toc67935195 \h </w:instrText>
         </w:r>
         <w:r>
           <w:rPr>
@@ -6552,7 +6655,7 @@
           <w:rPr>
             <w:webHidden/>
           </w:rPr>
-          <w:t>22</w:t>
+          <w:t>24</w:t>
         </w:r>
         <w:r>
           <w:rPr>
@@ -6572,7 +6675,7 @@
           <w:lang w:eastAsia="de-AT"/>
         </w:rPr>
       </w:pPr>
-      <w:hyperlink w:anchor="_Toc67928561" w:history="1">
+      <w:hyperlink w:anchor="_Toc67935196" w:history="1">
         <w:r>
           <w:rPr>
             <w:rStyle w:val="Hyperlink"/>
@@ -6595,7 +6698,7 @@
           <w:rPr>
             <w:webHidden/>
           </w:rPr>
-          <w:instrText xml:space="preserve"> PAGEREF _Toc67928561 \h </w:instrText>
+          <w:instrText xml:space="preserve"> PAGEREF _Toc67935196 \h </w:instrText>
         </w:r>
         <w:r>
           <w:rPr>
@@ -6612,7 +6715,7 @@
           <w:rPr>
             <w:webHidden/>
           </w:rPr>
-          <w:t>22</w:t>
+          <w:t>24</w:t>
         </w:r>
         <w:r>
           <w:rPr>
@@ -6632,7 +6735,7 @@
           <w:lang w:eastAsia="de-AT"/>
         </w:rPr>
       </w:pPr>
-      <w:hyperlink w:anchor="_Toc67928562" w:history="1">
+      <w:hyperlink w:anchor="_Toc67935197" w:history="1">
         <w:r>
           <w:rPr>
             <w:rStyle w:val="Hyperlink"/>
@@ -6655,7 +6758,7 @@
           <w:rPr>
             <w:webHidden/>
           </w:rPr>
-          <w:instrText xml:space="preserve"> PAGEREF _Toc67928562 \h </w:instrText>
+          <w:instrText xml:space="preserve"> PAGEREF _Toc67935197 \h </w:instrText>
         </w:r>
         <w:r>
           <w:rPr>
@@ -6672,7 +6775,7 @@
           <w:rPr>
             <w:webHidden/>
           </w:rPr>
-          <w:t>22</w:t>
+          <w:t>24</w:t>
         </w:r>
         <w:r>
           <w:rPr>
@@ -6696,7 +6799,7 @@
           <w:lang w:eastAsia="de-AT"/>
         </w:rPr>
       </w:pPr>
-      <w:hyperlink w:anchor="_Toc67928563" w:history="1">
+      <w:hyperlink w:anchor="_Toc67935198" w:history="1">
         <w:r>
           <w:rPr>
             <w:rStyle w:val="Hyperlink"/>
@@ -6724,7 +6827,7 @@
             <w:noProof/>
             <w:webHidden/>
           </w:rPr>
-          <w:instrText xml:space="preserve"> PAGEREF _Toc67928563 \h </w:instrText>
+          <w:instrText xml:space="preserve"> PAGEREF _Toc67935198 \h </w:instrText>
         </w:r>
         <w:r>
           <w:rPr>
@@ -6744,7 +6847,7 @@
             <w:noProof/>
             <w:webHidden/>
           </w:rPr>
-          <w:t>22</w:t>
+          <w:t>24</w:t>
         </w:r>
         <w:r>
           <w:rPr>
@@ -6769,7 +6872,7 @@
           <w:lang w:eastAsia="de-AT"/>
         </w:rPr>
       </w:pPr>
-      <w:hyperlink w:anchor="_Toc67928564" w:history="1">
+      <w:hyperlink w:anchor="_Toc67935199" w:history="1">
         <w:r>
           <w:rPr>
             <w:rStyle w:val="Hyperlink"/>
@@ -6797,7 +6900,7 @@
             <w:noProof/>
             <w:webHidden/>
           </w:rPr>
-          <w:instrText xml:space="preserve"> PAGEREF _Toc67928564 \h </w:instrText>
+          <w:instrText xml:space="preserve"> PAGEREF _Toc67935199 \h </w:instrText>
         </w:r>
         <w:r>
           <w:rPr>
@@ -6817,7 +6920,7 @@
             <w:noProof/>
             <w:webHidden/>
           </w:rPr>
-          <w:t>22</w:t>
+          <w:t>24</w:t>
         </w:r>
         <w:r>
           <w:rPr>
@@ -6842,7 +6945,7 @@
           <w:lang w:eastAsia="de-AT"/>
         </w:rPr>
       </w:pPr>
-      <w:hyperlink w:anchor="_Toc67928565" w:history="1">
+      <w:hyperlink w:anchor="_Toc67935200" w:history="1">
         <w:r>
           <w:rPr>
             <w:rStyle w:val="Hyperlink"/>
@@ -6870,7 +6973,7 @@
             <w:noProof/>
             <w:webHidden/>
           </w:rPr>
-          <w:instrText xml:space="preserve"> PAGEREF _Toc67928565 \h </w:instrText>
+          <w:instrText xml:space="preserve"> PAGEREF _Toc67935200 \h </w:instrText>
         </w:r>
         <w:r>
           <w:rPr>
@@ -6890,7 +6993,7 @@
             <w:noProof/>
             <w:webHidden/>
           </w:rPr>
-          <w:t>22</w:t>
+          <w:t>24</w:t>
         </w:r>
         <w:r>
           <w:rPr>
@@ -6912,7 +7015,7 @@
           <w:lang w:eastAsia="de-AT"/>
         </w:rPr>
       </w:pPr>
-      <w:hyperlink w:anchor="_Toc67928566" w:history="1">
+      <w:hyperlink w:anchor="_Toc67935201" w:history="1">
         <w:r>
           <w:rPr>
             <w:rStyle w:val="Hyperlink"/>
@@ -6935,7 +7038,7 @@
           <w:rPr>
             <w:webHidden/>
           </w:rPr>
-          <w:instrText xml:space="preserve"> PAGEREF _Toc67928566 \h </w:instrText>
+          <w:instrText xml:space="preserve"> PAGEREF _Toc67935201 \h </w:instrText>
         </w:r>
         <w:r>
           <w:rPr>
@@ -6952,7 +7055,7 @@
           <w:rPr>
             <w:webHidden/>
           </w:rPr>
-          <w:t>22</w:t>
+          <w:t>24</w:t>
         </w:r>
         <w:r>
           <w:rPr>
@@ -6972,7 +7075,7 @@
           <w:lang w:eastAsia="de-AT"/>
         </w:rPr>
       </w:pPr>
-      <w:hyperlink w:anchor="_Toc67928567" w:history="1">
+      <w:hyperlink w:anchor="_Toc67935202" w:history="1">
         <w:r>
           <w:rPr>
             <w:rStyle w:val="Hyperlink"/>
@@ -6995,7 +7098,7 @@
           <w:rPr>
             <w:webHidden/>
           </w:rPr>
-          <w:instrText xml:space="preserve"> PAGEREF _Toc67928567 \h </w:instrText>
+          <w:instrText xml:space="preserve"> PAGEREF _Toc67935202 \h </w:instrText>
         </w:r>
         <w:r>
           <w:rPr>
@@ -7012,7 +7115,7 @@
           <w:rPr>
             <w:webHidden/>
           </w:rPr>
-          <w:t>22</w:t>
+          <w:t>24</w:t>
         </w:r>
         <w:r>
           <w:rPr>
@@ -7035,7 +7138,7 @@
           <w:lang w:eastAsia="de-AT"/>
         </w:rPr>
       </w:pPr>
-      <w:hyperlink w:anchor="_Toc67928568" w:history="1">
+      <w:hyperlink w:anchor="_Toc67935203" w:history="1">
         <w:r>
           <w:rPr>
             <w:rStyle w:val="Hyperlink"/>
@@ -7073,7 +7176,7 @@
           <w:rPr>
             <w:webHidden/>
           </w:rPr>
-          <w:instrText xml:space="preserve"> PAGEREF _Toc67928568 \h </w:instrText>
+          <w:instrText xml:space="preserve"> PAGEREF _Toc67935203 \h </w:instrText>
         </w:r>
         <w:r>
           <w:rPr>
@@ -7090,7 +7193,7 @@
           <w:rPr>
             <w:webHidden/>
           </w:rPr>
-          <w:t>24</w:t>
+          <w:t>26</w:t>
         </w:r>
         <w:r>
           <w:rPr>
@@ -7111,7 +7214,7 @@
           <w:lang w:eastAsia="de-AT"/>
         </w:rPr>
       </w:pPr>
-      <w:hyperlink w:anchor="_Toc67928569" w:history="1">
+      <w:hyperlink w:anchor="_Toc67935204" w:history="1">
         <w:r>
           <w:rPr>
             <w:rStyle w:val="Hyperlink"/>
@@ -7135,7 +7238,7 @@
           <w:rPr>
             <w:webHidden/>
           </w:rPr>
-          <w:instrText xml:space="preserve"> PAGEREF _Toc67928569 \h </w:instrText>
+          <w:instrText xml:space="preserve"> PAGEREF _Toc67935204 \h </w:instrText>
         </w:r>
         <w:r>
           <w:rPr>
@@ -7152,7 +7255,7 @@
           <w:rPr>
             <w:webHidden/>
           </w:rPr>
-          <w:t>24</w:t>
+          <w:t>26</w:t>
         </w:r>
         <w:r>
           <w:rPr>
@@ -7173,7 +7276,7 @@
           <w:lang w:eastAsia="de-AT"/>
         </w:rPr>
       </w:pPr>
-      <w:hyperlink w:anchor="_Toc67928570" w:history="1">
+      <w:hyperlink w:anchor="_Toc67935205" w:history="1">
         <w:r>
           <w:rPr>
             <w:rStyle w:val="Hyperlink"/>
@@ -7197,7 +7300,7 @@
           <w:rPr>
             <w:webHidden/>
           </w:rPr>
-          <w:instrText xml:space="preserve"> PAGEREF _Toc67928570 \h </w:instrText>
+          <w:instrText xml:space="preserve"> PAGEREF _Toc67935205 \h </w:instrText>
         </w:r>
         <w:r>
           <w:rPr>
@@ -7214,7 +7317,7 @@
           <w:rPr>
             <w:webHidden/>
           </w:rPr>
-          <w:t>24</w:t>
+          <w:t>26</w:t>
         </w:r>
         <w:r>
           <w:rPr>
@@ -7234,7 +7337,7 @@
           <w:lang w:eastAsia="de-AT"/>
         </w:rPr>
       </w:pPr>
-      <w:hyperlink w:anchor="_Toc67928571" w:history="1">
+      <w:hyperlink w:anchor="_Toc67935206" w:history="1">
         <w:r>
           <w:rPr>
             <w:rStyle w:val="Hyperlink"/>
@@ -7257,7 +7360,7 @@
           <w:rPr>
             <w:webHidden/>
           </w:rPr>
-          <w:instrText xml:space="preserve"> PAGEREF _Toc67928571 \h </w:instrText>
+          <w:instrText xml:space="preserve"> PAGEREF _Toc67935206 \h </w:instrText>
         </w:r>
         <w:r>
           <w:rPr>
@@ -7274,7 +7377,7 @@
           <w:rPr>
             <w:webHidden/>
           </w:rPr>
-          <w:t>24</w:t>
+          <w:t>26</w:t>
         </w:r>
         <w:r>
           <w:rPr>
@@ -7295,7 +7398,7 @@
           <w:lang w:eastAsia="de-AT"/>
         </w:rPr>
       </w:pPr>
-      <w:hyperlink w:anchor="_Toc67928572" w:history="1">
+      <w:hyperlink w:anchor="_Toc67935207" w:history="1">
         <w:r>
           <w:rPr>
             <w:rStyle w:val="Hyperlink"/>
@@ -7319,7 +7422,7 @@
           <w:rPr>
             <w:webHidden/>
           </w:rPr>
-          <w:instrText xml:space="preserve"> PAGEREF _Toc67928572 \h </w:instrText>
+          <w:instrText xml:space="preserve"> PAGEREF _Toc67935207 \h </w:instrText>
         </w:r>
         <w:r>
           <w:rPr>
@@ -7336,7 +7439,7 @@
           <w:rPr>
             <w:webHidden/>
           </w:rPr>
-          <w:t>24</w:t>
+          <w:t>26</w:t>
         </w:r>
         <w:r>
           <w:rPr>
@@ -7356,7 +7459,7 @@
           <w:lang w:eastAsia="de-AT"/>
         </w:rPr>
       </w:pPr>
-      <w:hyperlink w:anchor="_Toc67928573" w:history="1">
+      <w:hyperlink w:anchor="_Toc67935208" w:history="1">
         <w:r>
           <w:rPr>
             <w:rStyle w:val="Hyperlink"/>
@@ -7379,7 +7482,7 @@
           <w:rPr>
             <w:webHidden/>
           </w:rPr>
-          <w:instrText xml:space="preserve"> PAGEREF _Toc67928573 \h </w:instrText>
+          <w:instrText xml:space="preserve"> PAGEREF _Toc67935208 \h </w:instrText>
         </w:r>
         <w:r>
           <w:rPr>
@@ -7396,7 +7499,7 @@
           <w:rPr>
             <w:webHidden/>
           </w:rPr>
-          <w:t>24</w:t>
+          <w:t>26</w:t>
         </w:r>
         <w:r>
           <w:rPr>
@@ -7416,7 +7519,7 @@
           <w:lang w:eastAsia="de-AT"/>
         </w:rPr>
       </w:pPr>
-      <w:hyperlink w:anchor="_Toc67928574" w:history="1">
+      <w:hyperlink w:anchor="_Toc67935209" w:history="1">
         <w:r>
           <w:rPr>
             <w:rStyle w:val="Hyperlink"/>
@@ -7439,7 +7542,7 @@
           <w:rPr>
             <w:webHidden/>
           </w:rPr>
-          <w:instrText xml:space="preserve"> PAGEREF _Toc67928574 \h </w:instrText>
+          <w:instrText xml:space="preserve"> PAGEREF _Toc67935209 \h </w:instrText>
         </w:r>
         <w:r>
           <w:rPr>
@@ -7456,7 +7559,7 @@
           <w:rPr>
             <w:webHidden/>
           </w:rPr>
-          <w:t>24</w:t>
+          <w:t>26</w:t>
         </w:r>
         <w:r>
           <w:rPr>
@@ -7476,7 +7579,7 @@
           <w:lang w:eastAsia="de-AT"/>
         </w:rPr>
       </w:pPr>
-      <w:hyperlink w:anchor="_Toc67928575" w:history="1">
+      <w:hyperlink w:anchor="_Toc67935210" w:history="1">
         <w:r>
           <w:rPr>
             <w:rStyle w:val="Hyperlink"/>
@@ -7499,7 +7602,7 @@
           <w:rPr>
             <w:webHidden/>
           </w:rPr>
-          <w:instrText xml:space="preserve"> PAGEREF _Toc67928575 \h </w:instrText>
+          <w:instrText xml:space="preserve"> PAGEREF _Toc67935210 \h </w:instrText>
         </w:r>
         <w:r>
           <w:rPr>
@@ -7516,7 +7619,7 @@
           <w:rPr>
             <w:webHidden/>
           </w:rPr>
-          <w:t>24</w:t>
+          <w:t>26</w:t>
         </w:r>
         <w:r>
           <w:rPr>
@@ -7536,7 +7639,7 @@
           <w:lang w:eastAsia="de-AT"/>
         </w:rPr>
       </w:pPr>
-      <w:hyperlink w:anchor="_Toc67928576" w:history="1">
+      <w:hyperlink w:anchor="_Toc67935211" w:history="1">
         <w:r>
           <w:rPr>
             <w:rStyle w:val="Hyperlink"/>
@@ -7559,7 +7662,7 @@
           <w:rPr>
             <w:webHidden/>
           </w:rPr>
-          <w:instrText xml:space="preserve"> PAGEREF _Toc67928576 \h </w:instrText>
+          <w:instrText xml:space="preserve"> PAGEREF _Toc67935211 \h </w:instrText>
         </w:r>
         <w:r>
           <w:rPr>
@@ -7576,7 +7679,7 @@
           <w:rPr>
             <w:webHidden/>
           </w:rPr>
-          <w:t>24</w:t>
+          <w:t>26</w:t>
         </w:r>
         <w:r>
           <w:rPr>
@@ -7596,7 +7699,7 @@
           <w:lang w:eastAsia="de-AT"/>
         </w:rPr>
       </w:pPr>
-      <w:hyperlink w:anchor="_Toc67928577" w:history="1">
+      <w:hyperlink w:anchor="_Toc67935212" w:history="1">
         <w:r>
           <w:rPr>
             <w:rStyle w:val="Hyperlink"/>
@@ -7619,7 +7722,7 @@
           <w:rPr>
             <w:webHidden/>
           </w:rPr>
-          <w:instrText xml:space="preserve"> PAGEREF _Toc67928577 \h </w:instrText>
+          <w:instrText xml:space="preserve"> PAGEREF _Toc67935212 \h </w:instrText>
         </w:r>
         <w:r>
           <w:rPr>
@@ -7636,7 +7739,7 @@
           <w:rPr>
             <w:webHidden/>
           </w:rPr>
-          <w:t>24</w:t>
+          <w:t>26</w:t>
         </w:r>
         <w:r>
           <w:rPr>
@@ -7659,7 +7762,7 @@
           <w:lang w:eastAsia="de-AT"/>
         </w:rPr>
       </w:pPr>
-      <w:hyperlink w:anchor="_Toc67928578" w:history="1">
+      <w:hyperlink w:anchor="_Toc67935213" w:history="1">
         <w:r>
           <w:rPr>
             <w:rStyle w:val="Hyperlink"/>
@@ -7697,7 +7800,7 @@
           <w:rPr>
             <w:webHidden/>
           </w:rPr>
-          <w:instrText xml:space="preserve"> PAGEREF _Toc67928578 \h </w:instrText>
+          <w:instrText xml:space="preserve"> PAGEREF _Toc67935213 \h </w:instrText>
         </w:r>
         <w:r>
           <w:rPr>
@@ -7714,7 +7817,7 @@
           <w:rPr>
             <w:webHidden/>
           </w:rPr>
-          <w:t>25</w:t>
+          <w:t>27</w:t>
         </w:r>
         <w:r>
           <w:rPr>
@@ -7735,7 +7838,7 @@
           <w:lang w:eastAsia="de-AT"/>
         </w:rPr>
       </w:pPr>
-      <w:hyperlink w:anchor="_Toc67928579" w:history="1">
+      <w:hyperlink w:anchor="_Toc67935214" w:history="1">
         <w:r>
           <w:rPr>
             <w:rStyle w:val="Hyperlink"/>
@@ -7758,7 +7861,7 @@
           <w:rPr>
             <w:webHidden/>
           </w:rPr>
-          <w:instrText xml:space="preserve"> PAGEREF _Toc67928579 \h </w:instrText>
+          <w:instrText xml:space="preserve"> PAGEREF _Toc67935214 \h </w:instrText>
         </w:r>
         <w:r>
           <w:rPr>
@@ -7775,7 +7878,7 @@
           <w:rPr>
             <w:webHidden/>
           </w:rPr>
-          <w:t>25</w:t>
+          <w:t>27</w:t>
         </w:r>
         <w:r>
           <w:rPr>
@@ -7796,7 +7899,7 @@
           <w:lang w:eastAsia="de-AT"/>
         </w:rPr>
       </w:pPr>
-      <w:hyperlink w:anchor="_Toc67928580" w:history="1">
+      <w:hyperlink w:anchor="_Toc67935215" w:history="1">
         <w:r>
           <w:rPr>
             <w:rStyle w:val="Hyperlink"/>
@@ -7819,7 +7922,7 @@
           <w:rPr>
             <w:webHidden/>
           </w:rPr>
-          <w:instrText xml:space="preserve"> PAGEREF _Toc67928580 \h </w:instrText>
+          <w:instrText xml:space="preserve"> PAGEREF _Toc67935215 \h </w:instrText>
         </w:r>
         <w:r>
           <w:rPr>
@@ -7836,7 +7939,7 @@
           <w:rPr>
             <w:webHidden/>
           </w:rPr>
-          <w:t>25</w:t>
+          <w:t>27</w:t>
         </w:r>
         <w:r>
           <w:rPr>
@@ -7857,7 +7960,7 @@
           <w:lang w:eastAsia="de-AT"/>
         </w:rPr>
       </w:pPr>
-      <w:hyperlink w:anchor="_Toc67928581" w:history="1">
+      <w:hyperlink w:anchor="_Toc67935216" w:history="1">
         <w:r>
           <w:rPr>
             <w:rStyle w:val="Hyperlink"/>
@@ -7880,7 +7983,7 @@
           <w:rPr>
             <w:webHidden/>
           </w:rPr>
-          <w:instrText xml:space="preserve"> PAGEREF _Toc67928581 \h </w:instrText>
+          <w:instrText xml:space="preserve"> PAGEREF _Toc67935216 \h </w:instrText>
         </w:r>
         <w:r>
           <w:rPr>
@@ -7897,7 +8000,7 @@
           <w:rPr>
             <w:webHidden/>
           </w:rPr>
-          <w:t>25</w:t>
+          <w:t>27</w:t>
         </w:r>
         <w:r>
           <w:rPr>
@@ -7918,7 +8021,7 @@
           <w:lang w:eastAsia="de-AT"/>
         </w:rPr>
       </w:pPr>
-      <w:hyperlink w:anchor="_Toc67928582" w:history="1">
+      <w:hyperlink w:anchor="_Toc67935217" w:history="1">
         <w:r>
           <w:rPr>
             <w:rStyle w:val="Hyperlink"/>
@@ -7941,7 +8044,7 @@
           <w:rPr>
             <w:webHidden/>
           </w:rPr>
-          <w:instrText xml:space="preserve"> PAGEREF _Toc67928582 \h </w:instrText>
+          <w:instrText xml:space="preserve"> PAGEREF _Toc67935217 \h </w:instrText>
         </w:r>
         <w:r>
           <w:rPr>
@@ -7958,7 +8061,7 @@
           <w:rPr>
             <w:webHidden/>
           </w:rPr>
-          <w:t>25</w:t>
+          <w:t>27</w:t>
         </w:r>
         <w:r>
           <w:rPr>
@@ -7979,7 +8082,7 @@
           <w:lang w:eastAsia="de-AT"/>
         </w:rPr>
       </w:pPr>
-      <w:hyperlink w:anchor="_Toc67928583" w:history="1">
+      <w:hyperlink w:anchor="_Toc67935218" w:history="1">
         <w:r>
           <w:rPr>
             <w:rStyle w:val="Hyperlink"/>
@@ -8002,7 +8105,7 @@
           <w:rPr>
             <w:webHidden/>
           </w:rPr>
-          <w:instrText xml:space="preserve"> PAGEREF _Toc67928583 \h </w:instrText>
+          <w:instrText xml:space="preserve"> PAGEREF _Toc67935218 \h </w:instrText>
         </w:r>
         <w:r>
           <w:rPr>
@@ -8019,7 +8122,7 @@
           <w:rPr>
             <w:webHidden/>
           </w:rPr>
-          <w:t>25</w:t>
+          <w:t>27</w:t>
         </w:r>
         <w:r>
           <w:rPr>
@@ -8039,7 +8142,7 @@
           <w:lang w:eastAsia="de-AT"/>
         </w:rPr>
       </w:pPr>
-      <w:hyperlink w:anchor="_Toc67928584" w:history="1">
+      <w:hyperlink w:anchor="_Toc67935219" w:history="1">
         <w:r>
           <w:rPr>
             <w:rStyle w:val="Hyperlink"/>
@@ -8062,7 +8165,7 @@
           <w:rPr>
             <w:webHidden/>
           </w:rPr>
-          <w:instrText xml:space="preserve"> PAGEREF _Toc67928584 \h </w:instrText>
+          <w:instrText xml:space="preserve"> PAGEREF _Toc67935219 \h </w:instrText>
         </w:r>
         <w:r>
           <w:rPr>
@@ -8079,7 +8182,7 @@
           <w:rPr>
             <w:webHidden/>
           </w:rPr>
-          <w:t>25</w:t>
+          <w:t>27</w:t>
         </w:r>
         <w:r>
           <w:rPr>
@@ -8099,7 +8202,7 @@
           <w:lang w:eastAsia="de-AT"/>
         </w:rPr>
       </w:pPr>
-      <w:hyperlink w:anchor="_Toc67928585" w:history="1">
+      <w:hyperlink w:anchor="_Toc67935220" w:history="1">
         <w:r>
           <w:rPr>
             <w:rStyle w:val="Hyperlink"/>
@@ -8122,7 +8225,7 @@
           <w:rPr>
             <w:webHidden/>
           </w:rPr>
-          <w:instrText xml:space="preserve"> PAGEREF _Toc67928585 \h </w:instrText>
+          <w:instrText xml:space="preserve"> PAGEREF _Toc67935220 \h </w:instrText>
         </w:r>
         <w:r>
           <w:rPr>
@@ -8139,7 +8242,7 @@
           <w:rPr>
             <w:webHidden/>
           </w:rPr>
-          <w:t>25</w:t>
+          <w:t>27</w:t>
         </w:r>
         <w:r>
           <w:rPr>
@@ -8162,7 +8265,7 @@
           <w:lang w:eastAsia="de-AT"/>
         </w:rPr>
       </w:pPr>
-      <w:hyperlink w:anchor="_Toc67928586" w:history="1">
+      <w:hyperlink w:anchor="_Toc67935221" w:history="1">
         <w:r>
           <w:rPr>
             <w:rStyle w:val="Hyperlink"/>
@@ -8200,7 +8303,7 @@
           <w:rPr>
             <w:webHidden/>
           </w:rPr>
-          <w:instrText xml:space="preserve"> PAGEREF _Toc67928586 \h </w:instrText>
+          <w:instrText xml:space="preserve"> PAGEREF _Toc67935221 \h </w:instrText>
         </w:r>
         <w:r>
           <w:rPr>
@@ -8217,7 +8320,7 @@
           <w:rPr>
             <w:webHidden/>
           </w:rPr>
-          <w:t>26</w:t>
+          <w:t>28</w:t>
         </w:r>
         <w:r>
           <w:rPr>
@@ -8238,7 +8341,7 @@
           <w:lang w:eastAsia="de-AT"/>
         </w:rPr>
       </w:pPr>
-      <w:hyperlink w:anchor="_Toc67928587" w:history="1">
+      <w:hyperlink w:anchor="_Toc67935222" w:history="1">
         <w:r>
           <w:rPr>
             <w:rStyle w:val="Hyperlink"/>
@@ -8261,7 +8364,7 @@
           <w:rPr>
             <w:webHidden/>
           </w:rPr>
-          <w:instrText xml:space="preserve"> PAGEREF _Toc67928587 \h </w:instrText>
+          <w:instrText xml:space="preserve"> PAGEREF _Toc67935222 \h </w:instrText>
         </w:r>
         <w:r>
           <w:rPr>
@@ -8278,7 +8381,7 @@
           <w:rPr>
             <w:webHidden/>
           </w:rPr>
-          <w:t>26</w:t>
+          <w:t>28</w:t>
         </w:r>
         <w:r>
           <w:rPr>
@@ -8299,7 +8402,7 @@
           <w:lang w:eastAsia="de-AT"/>
         </w:rPr>
       </w:pPr>
-      <w:hyperlink w:anchor="_Toc67928588" w:history="1">
+      <w:hyperlink w:anchor="_Toc67935223" w:history="1">
         <w:r>
           <w:rPr>
             <w:rStyle w:val="Hyperlink"/>
@@ -8322,7 +8425,7 @@
           <w:rPr>
             <w:webHidden/>
           </w:rPr>
-          <w:instrText xml:space="preserve"> PAGEREF _Toc67928588 \h </w:instrText>
+          <w:instrText xml:space="preserve"> PAGEREF _Toc67935223 \h </w:instrText>
         </w:r>
         <w:r>
           <w:rPr>
@@ -8339,7 +8442,7 @@
           <w:rPr>
             <w:webHidden/>
           </w:rPr>
-          <w:t>26</w:t>
+          <w:t>28</w:t>
         </w:r>
         <w:r>
           <w:rPr>
@@ -8360,7 +8463,7 @@
           <w:lang w:eastAsia="de-AT"/>
         </w:rPr>
       </w:pPr>
-      <w:hyperlink w:anchor="_Toc67928589" w:history="1">
+      <w:hyperlink w:anchor="_Toc67935224" w:history="1">
         <w:r>
           <w:rPr>
             <w:rStyle w:val="Hyperlink"/>
@@ -8383,7 +8486,7 @@
           <w:rPr>
             <w:webHidden/>
           </w:rPr>
-          <w:instrText xml:space="preserve"> PAGEREF _Toc67928589 \h </w:instrText>
+          <w:instrText xml:space="preserve"> PAGEREF _Toc67935224 \h </w:instrText>
         </w:r>
         <w:r>
           <w:rPr>
@@ -8400,7 +8503,7 @@
           <w:rPr>
             <w:webHidden/>
           </w:rPr>
-          <w:t>26</w:t>
+          <w:t>28</w:t>
         </w:r>
         <w:r>
           <w:rPr>
@@ -8421,7 +8524,7 @@
           <w:lang w:eastAsia="de-AT"/>
         </w:rPr>
       </w:pPr>
-      <w:hyperlink w:anchor="_Toc67928590" w:history="1">
+      <w:hyperlink w:anchor="_Toc67935225" w:history="1">
         <w:r>
           <w:rPr>
             <w:rStyle w:val="Hyperlink"/>
@@ -8444,7 +8547,7 @@
           <w:rPr>
             <w:webHidden/>
           </w:rPr>
-          <w:instrText xml:space="preserve"> PAGEREF _Toc67928590 \h </w:instrText>
+          <w:instrText xml:space="preserve"> PAGEREF _Toc67935225 \h </w:instrText>
         </w:r>
         <w:r>
           <w:rPr>
@@ -8461,7 +8564,7 @@
           <w:rPr>
             <w:webHidden/>
           </w:rPr>
-          <w:t>26</w:t>
+          <w:t>28</w:t>
         </w:r>
         <w:r>
           <w:rPr>
@@ -8482,7 +8585,7 @@
           <w:lang w:eastAsia="de-AT"/>
         </w:rPr>
       </w:pPr>
-      <w:hyperlink w:anchor="_Toc67928591" w:history="1">
+      <w:hyperlink w:anchor="_Toc67935226" w:history="1">
         <w:r>
           <w:rPr>
             <w:rStyle w:val="Hyperlink"/>
@@ -8505,7 +8608,7 @@
           <w:rPr>
             <w:webHidden/>
           </w:rPr>
-          <w:instrText xml:space="preserve"> PAGEREF _Toc67928591 \h </w:instrText>
+          <w:instrText xml:space="preserve"> PAGEREF _Toc67935226 \h </w:instrText>
         </w:r>
         <w:r>
           <w:rPr>
@@ -8522,7 +8625,7 @@
           <w:rPr>
             <w:webHidden/>
           </w:rPr>
-          <w:t>26</w:t>
+          <w:t>28</w:t>
         </w:r>
         <w:r>
           <w:rPr>
@@ -8545,7 +8648,7 @@
           <w:lang w:eastAsia="de-AT"/>
         </w:rPr>
       </w:pPr>
-      <w:hyperlink w:anchor="_Toc67928592" w:history="1">
+      <w:hyperlink w:anchor="_Toc67935227" w:history="1">
         <w:r>
           <w:rPr>
             <w:rStyle w:val="Hyperlink"/>
@@ -8583,7 +8686,7 @@
           <w:rPr>
             <w:webHidden/>
           </w:rPr>
-          <w:instrText xml:space="preserve"> PAGEREF _Toc67928592 \h </w:instrText>
+          <w:instrText xml:space="preserve"> PAGEREF _Toc67935227 \h </w:instrText>
         </w:r>
         <w:r>
           <w:rPr>
@@ -8600,7 +8703,7 @@
           <w:rPr>
             <w:webHidden/>
           </w:rPr>
-          <w:t>27</w:t>
+          <w:t>29</w:t>
         </w:r>
         <w:r>
           <w:rPr>
@@ -8621,7 +8724,7 @@
           <w:lang w:eastAsia="de-AT"/>
         </w:rPr>
       </w:pPr>
-      <w:hyperlink w:anchor="_Toc67928593" w:history="1">
+      <w:hyperlink w:anchor="_Toc67935228" w:history="1">
         <w:r>
           <w:rPr>
             <w:rStyle w:val="Hyperlink"/>
@@ -8644,7 +8747,7 @@
           <w:rPr>
             <w:webHidden/>
           </w:rPr>
-          <w:instrText xml:space="preserve"> PAGEREF _Toc67928593 \h </w:instrText>
+          <w:instrText xml:space="preserve"> PAGEREF _Toc67935228 \h </w:instrText>
         </w:r>
         <w:r>
           <w:rPr>
@@ -8661,7 +8764,7 @@
           <w:rPr>
             <w:webHidden/>
           </w:rPr>
-          <w:t>27</w:t>
+          <w:t>29</w:t>
         </w:r>
         <w:r>
           <w:rPr>
@@ -8682,7 +8785,7 @@
           <w:lang w:eastAsia="de-AT"/>
         </w:rPr>
       </w:pPr>
-      <w:hyperlink w:anchor="_Toc67928594" w:history="1">
+      <w:hyperlink w:anchor="_Toc67935229" w:history="1">
         <w:r>
           <w:rPr>
             <w:rStyle w:val="Hyperlink"/>
@@ -8705,7 +8808,7 @@
           <w:rPr>
             <w:webHidden/>
           </w:rPr>
-          <w:instrText xml:space="preserve"> PAGEREF _Toc67928594 \h </w:instrText>
+          <w:instrText xml:space="preserve"> PAGEREF _Toc67935229 \h </w:instrText>
         </w:r>
         <w:r>
           <w:rPr>
@@ -8722,7 +8825,7 @@
           <w:rPr>
             <w:webHidden/>
           </w:rPr>
-          <w:t>27</w:t>
+          <w:t>29</w:t>
         </w:r>
         <w:r>
           <w:rPr>
@@ -8743,7 +8846,7 @@
           <w:lang w:eastAsia="de-AT"/>
         </w:rPr>
       </w:pPr>
-      <w:hyperlink w:anchor="_Toc67928595" w:history="1">
+      <w:hyperlink w:anchor="_Toc67935230" w:history="1">
         <w:r>
           <w:rPr>
             <w:rStyle w:val="Hyperlink"/>
@@ -8766,7 +8869,7 @@
           <w:rPr>
             <w:webHidden/>
           </w:rPr>
-          <w:instrText xml:space="preserve"> PAGEREF _Toc67928595 \h </w:instrText>
+          <w:instrText xml:space="preserve"> PAGEREF _Toc67935230 \h </w:instrText>
         </w:r>
         <w:r>
           <w:rPr>
@@ -8783,7 +8886,7 @@
           <w:rPr>
             <w:webHidden/>
           </w:rPr>
-          <w:t>27</w:t>
+          <w:t>29</w:t>
         </w:r>
         <w:r>
           <w:rPr>
@@ -8819,67 +8922,6 @@
         <w:spacing w:line="240" w:lineRule="auto"/>
         <w:rPr>
           <w:rFonts w:cs="Arial"/>
-          <w:noProof/>
-          <w:highlight w:val="yellow"/>
-        </w:rPr>
-      </w:pPr>
-      <w:r>
-        <w:rPr>
-          <w:rFonts w:cs="Arial"/>
-          <w:noProof/>
-          <w:highlight w:val="yellow"/>
-        </w:rPr>
-        <w:t>Wenn Sie in Ihrer Dokumentation ausschließlich mit den „Formatvorlagen“ dieses Dokuments gearbeitet haben können Sie hier sehr einfach das Inhaltsverzeichnis automatisch aktualisieren lassen.</w:t>
-      </w:r>
-    </w:p>
-    <w:p>
-      <w:pPr>
-        <w:spacing w:line="240" w:lineRule="auto"/>
-        <w:rPr>
-          <w:rFonts w:cs="Arial"/>
-          <w:noProof/>
-          <w:highlight w:val="yellow"/>
-        </w:rPr>
-      </w:pPr>
-    </w:p>
-    <w:p>
-      <w:pPr>
-        <w:spacing w:line="240" w:lineRule="auto"/>
-        <w:rPr>
-          <w:rFonts w:cs="Arial"/>
-          <w:noProof/>
-        </w:rPr>
-      </w:pPr>
-      <w:r>
-        <w:rPr>
-          <w:rFonts w:cs="Arial"/>
-          <w:noProof/>
-          <w:highlight w:val="yellow"/>
-        </w:rPr>
-        <w:t>Klicken Sie dazu mit der rechten Maustaste in das vorhandene Inhaltsverz</w:t>
-      </w:r>
-      <w:r>
-        <w:rPr>
-          <w:rFonts w:cs="Arial"/>
-          <w:noProof/>
-          <w:highlight w:val="yellow"/>
-        </w:rPr>
-        <w:t>e</w:t>
-      </w:r>
-      <w:r>
-        <w:rPr>
-          <w:rFonts w:cs="Arial"/>
-          <w:noProof/>
-          <w:highlight w:val="yellow"/>
-        </w:rPr>
-        <w:t>ichnis und wählen Sie im Kontextmenü „Felder aktualisieren“ und dann „gesamtes Verzeichnis aktualisieren“ auswählen – fertig! … diesen Text löschen!</w:t>
-      </w:r>
-    </w:p>
-    <w:p>
-      <w:pPr>
-        <w:spacing w:line="240" w:lineRule="auto"/>
-        <w:rPr>
-          <w:rFonts w:cs="Arial"/>
           <w:b/>
           <w:caps/>
           <w:noProof/>
@@ -8965,21 +9007,10 @@
     </w:p>
     <w:p>
       <w:pPr>
-        <w:spacing w:line="240" w:lineRule="auto"/>
-        <w:rPr>
-          <w:rFonts w:cs="Arial"/>
-          <w:b/>
-          <w:caps/>
-          <w:noProof/>
-        </w:rPr>
-      </w:pPr>
-    </w:p>
-    <w:p>
-      <w:pPr>
         <w:pStyle w:val="berschrift1"/>
       </w:pPr>
       <w:bookmarkStart w:id="7" w:name="_Toc62814896"/>
-      <w:bookmarkStart w:id="8" w:name="_Toc67928526"/>
+      <w:bookmarkStart w:id="8" w:name="_Toc67935159"/>
       <w:bookmarkEnd w:id="2"/>
       <w:bookmarkEnd w:id="3"/>
       <w:bookmarkEnd w:id="4"/>
@@ -8997,7 +9028,7 @@
         <w:pStyle w:val="berschrift2"/>
       </w:pPr>
       <w:bookmarkStart w:id="9" w:name="_Toc62814897"/>
-      <w:bookmarkStart w:id="10" w:name="_Toc67928527"/>
+      <w:bookmarkStart w:id="10" w:name="_Toc67935160"/>
       <w:r>
         <w:t>Blockschaltbild</w:t>
       </w:r>
@@ -9055,25 +9086,10 @@
     </w:p>
     <w:p>
       <w:pPr>
-        <w:spacing w:line="240" w:lineRule="auto"/>
-        <w:rPr>
-          <w:rFonts w:cs="Arial"/>
-        </w:rPr>
-      </w:pPr>
-      <w:r>
-        <w:rPr>
-          <w:rFonts w:cs="Arial"/>
-        </w:rPr>
-        <w:t>Die obige Grafik stellt den Aufbau des Gesamtsystems dar. Darin sieht man die 3 Hauptkomponenten Kamera + Kamerasoftware, Visualisierung und Swarm Controll. Daten zwischen den einzelnen Blöcken wir über TCP bereitgestellt. Verbindung zu den Autos kann auf zwei Wege bereitgestellt werden: Bluetooth und Wlan.</w:t>
-      </w:r>
-    </w:p>
-    <w:p/>
-    <w:p>
-      <w:pPr>
         <w:pStyle w:val="berschrift2"/>
       </w:pPr>
       <w:bookmarkStart w:id="11" w:name="_Toc62814898"/>
-      <w:bookmarkStart w:id="12" w:name="_Toc67928528"/>
+      <w:bookmarkStart w:id="12" w:name="_Toc67935161"/>
       <w:r>
         <w:t>Funktionsbeschreibung</w:t>
       </w:r>
@@ -9100,7 +9116,7 @@
         <w:pStyle w:val="berschrift1"/>
       </w:pPr>
       <w:bookmarkStart w:id="13" w:name="_Toc62814899"/>
-      <w:bookmarkStart w:id="14" w:name="_Toc67928529"/>
+      <w:bookmarkStart w:id="14" w:name="_Toc67935162"/>
       <w:r>
         <w:lastRenderedPageBreak/>
         <w:t>Positionserkennung</w:t>
@@ -9116,7 +9132,7 @@
         </w:rPr>
       </w:pPr>
       <w:bookmarkStart w:id="15" w:name="_Toc62814900"/>
-      <w:bookmarkStart w:id="16" w:name="_Toc67928530"/>
+      <w:bookmarkStart w:id="16" w:name="_Toc67935163"/>
       <w:r>
         <w:rPr>
           <w:rFonts w:cs="Arial"/>
@@ -9226,7 +9242,7 @@
         </w:rPr>
       </w:pPr>
       <w:bookmarkStart w:id="17" w:name="_Toc62814901"/>
-      <w:bookmarkStart w:id="18" w:name="_Toc67928531"/>
+      <w:bookmarkStart w:id="18" w:name="_Toc67935164"/>
       <w:r>
         <w:rPr>
           <w:rFonts w:cs="Arial"/>
@@ -9300,7 +9316,71 @@
         </w:drawing>
       </w:r>
     </w:p>
-    <w:p/>
+    <w:p>
+      <w:pPr>
+        <w:pStyle w:val="berschrift3"/>
+      </w:pPr>
+      <w:bookmarkStart w:id="19" w:name="_Toc67935165"/>
+      <w:r>
+        <w:t>Korrekter Aufbau</w:t>
+      </w:r>
+      <w:bookmarkEnd w:id="19"/>
+    </w:p>
+    <w:p>
+      <w:r>
+        <w:drawing>
+          <wp:inline distT="0" distB="0" distL="0" distR="0" wp14:anchorId="0FCC6089" wp14:editId="686F2EE9">
+            <wp:extent cx="5153891" cy="3229201"/>
+            <wp:effectExtent l="0" t="0" r="8890" b="9525"/>
+            <wp:docPr id="34" name="Grafik 34"/>
+            <wp:cNvGraphicFramePr>
+              <a:graphicFrameLocks xmlns:a="http://schemas.openxmlformats.org/drawingml/2006/main" noChangeAspect="1"/>
+            </wp:cNvGraphicFramePr>
+            <a:graphic xmlns:a="http://schemas.openxmlformats.org/drawingml/2006/main">
+              <a:graphicData uri="http://schemas.openxmlformats.org/drawingml/2006/picture">
+                <pic:pic xmlns:pic="http://schemas.openxmlformats.org/drawingml/2006/picture">
+                  <pic:nvPicPr>
+                    <pic:cNvPr id="1" name=""/>
+                    <pic:cNvPicPr/>
+                  </pic:nvPicPr>
+                  <pic:blipFill>
+                    <a:blip r:embed="rId23"/>
+                    <a:stretch>
+                      <a:fillRect/>
+                    </a:stretch>
+                  </pic:blipFill>
+                  <pic:spPr>
+                    <a:xfrm>
+                      <a:off x="0" y="0"/>
+                      <a:ext cx="5166124" cy="3236866"/>
+                    </a:xfrm>
+                    <a:prstGeom prst="rect">
+                      <a:avLst/>
+                    </a:prstGeom>
+                  </pic:spPr>
+                </pic:pic>
+              </a:graphicData>
+            </a:graphic>
+          </wp:inline>
+        </w:drawing>
+      </w:r>
+    </w:p>
+    <w:p>
+      <w:r>
+        <w:t xml:space="preserve">Es muss vor </w:t>
+      </w:r>
+      <w:r>
+        <w:t>Beginn</w:t>
+      </w:r>
+      <w:r>
+        <w:t xml:space="preserve"> die Grenzen des Sichtfeldes der Kamera abgesteckt werden. Fahren Autos außerhalb dieser Grenzen kann die Kamera sie nicht mehr erkennen.</w:t>
+      </w:r>
+    </w:p>
+    <w:p>
+      <w:r>
+        <w:t>Darüber hinaus muss die Kamera auf die Lichtverhältnisse im Raum angepasst werden.</w:t>
+      </w:r>
+    </w:p>
     <w:p>
       <w:pPr>
         <w:pStyle w:val="berschrift2"/>
@@ -9308,15 +9388,16 @@
           <w:rFonts w:cs="Arial"/>
         </w:rPr>
       </w:pPr>
-      <w:bookmarkStart w:id="19" w:name="_Toc67928532"/>
       <w:bookmarkStart w:id="20" w:name="_Toc62814902"/>
-      <w:r>
-        <w:rPr>
-          <w:rFonts w:cs="Arial"/>
-        </w:rPr>
+      <w:bookmarkStart w:id="21" w:name="_Toc67935166"/>
+      <w:r>
+        <w:rPr>
+          <w:rFonts w:cs="Arial"/>
+        </w:rPr>
+        <w:lastRenderedPageBreak/>
         <w:t>Kamera</w:t>
       </w:r>
-      <w:bookmarkEnd w:id="19"/>
+      <w:bookmarkEnd w:id="21"/>
       <w:r>
         <w:rPr>
           <w:rFonts w:cs="Arial"/>
@@ -9413,7 +9494,7 @@
                     </pic:cNvPicPr>
                   </pic:nvPicPr>
                   <pic:blipFill>
-                    <a:blip r:embed="rId23" cstate="print">
+                    <a:blip r:embed="rId24" cstate="print">
                       <a:extLst>
                         <a:ext uri="{28A0092B-C50C-407E-A947-70E740481C1C}">
                           <a14:useLocalDpi xmlns:a14="http://schemas.microsoft.com/office/drawing/2010/main" val="0"/>
@@ -9452,22 +9533,173 @@
           <w:noProof/>
         </w:rPr>
       </w:pPr>
-      <w:r>
+    </w:p>
+    <w:p>
+      <w:pPr>
+        <w:pStyle w:val="berschrift3"/>
         <w:rPr>
           <w:noProof/>
         </w:rPr>
+      </w:pPr>
+      <w:bookmarkStart w:id="22" w:name="_Toc67935167"/>
+      <w:r>
+        <w:rPr>
+          <w:noProof/>
+        </w:rPr>
+        <w:t>Kalibrierung der Kamera</w:t>
+      </w:r>
+      <w:bookmarkEnd w:id="22"/>
+    </w:p>
+    <w:p>
+      <w:r>
+        <w:t>Die Kamera kann auf mehreren Wegen kalibriert werden. Im Programmcode als Befehlszeile oder in einer GUI (Graphical User Interface)</w:t>
+      </w:r>
+    </w:p>
+    <w:p>
+      <w:r>
+        <w:t xml:space="preserve">Dieses GUI erkennt automatisch die angeschlossene Kamera </w:t>
+      </w:r>
+      <w:r>
+        <w:t xml:space="preserve">liest die </w:t>
+      </w:r>
+      <w:r>
+        <w:t>Serien Nummer aus.</w:t>
+      </w:r>
+    </w:p>
+    <w:p>
+      <w:r>
+        <w:t>Video Format und Frame Rate (FPS) wie andere Parameter können hier auch gleich geändert werden.</w:t>
+      </w:r>
+    </w:p>
+    <w:p>
+      <w:r>
+        <w:rPr>
+          <w:noProof/>
+        </w:rPr>
+        <w:drawing>
+          <wp:inline distT="0" distB="0" distL="0" distR="0" wp14:anchorId="3B8F55DA" wp14:editId="382F5577">
+            <wp:extent cx="3662317" cy="3811979"/>
+            <wp:effectExtent l="0" t="0" r="0" b="0"/>
+            <wp:docPr id="35" name="Grafik 35"/>
+            <wp:cNvGraphicFramePr>
+              <a:graphicFrameLocks xmlns:a="http://schemas.openxmlformats.org/drawingml/2006/main" noChangeAspect="1"/>
+            </wp:cNvGraphicFramePr>
+            <a:graphic xmlns:a="http://schemas.openxmlformats.org/drawingml/2006/main">
+              <a:graphicData uri="http://schemas.openxmlformats.org/drawingml/2006/picture">
+                <pic:pic xmlns:pic="http://schemas.openxmlformats.org/drawingml/2006/picture">
+                  <pic:nvPicPr>
+                    <pic:cNvPr id="1" name=""/>
+                    <pic:cNvPicPr/>
+                  </pic:nvPicPr>
+                  <pic:blipFill>
+                    <a:blip r:embed="rId25"/>
+                    <a:stretch>
+                      <a:fillRect/>
+                    </a:stretch>
+                  </pic:blipFill>
+                  <pic:spPr>
+                    <a:xfrm>
+                      <a:off x="0" y="0"/>
+                      <a:ext cx="3668922" cy="3818854"/>
+                    </a:xfrm>
+                    <a:prstGeom prst="rect">
+                      <a:avLst/>
+                    </a:prstGeom>
+                  </pic:spPr>
+                </pic:pic>
+              </a:graphicData>
+            </a:graphic>
+          </wp:inline>
+        </w:drawing>
+      </w:r>
+    </w:p>
+    <w:p>
+      <w:pPr>
+        <w:spacing w:line="240" w:lineRule="auto"/>
+      </w:pPr>
+      <w:r>
         <w:br w:type="page"/>
       </w:r>
     </w:p>
     <w:p>
+      <w:bookmarkStart w:id="23" w:name="_Toc62814903"/>
+      <w:r>
+        <w:lastRenderedPageBreak/>
+        <w:t>Unter „Properties…“ kann man dann die erweiterten Eigenschaften der Kamera ändern. Wie zum Beispiel die Farbe/Temperatur etc.</w:t>
+      </w:r>
+    </w:p>
+    <w:p>
+      <w:r>
+        <w:rPr>
+          <w:noProof/>
+        </w:rPr>
+        <w:drawing>
+          <wp:inline distT="0" distB="0" distL="0" distR="0" wp14:anchorId="6722AD45" wp14:editId="490477CE">
+            <wp:extent cx="3859480" cy="4134543"/>
+            <wp:effectExtent l="0" t="0" r="8255" b="0"/>
+            <wp:docPr id="36" name="Grafik 36"/>
+            <wp:cNvGraphicFramePr>
+              <a:graphicFrameLocks xmlns:a="http://schemas.openxmlformats.org/drawingml/2006/main" noChangeAspect="1"/>
+            </wp:cNvGraphicFramePr>
+            <a:graphic xmlns:a="http://schemas.openxmlformats.org/drawingml/2006/main">
+              <a:graphicData uri="http://schemas.openxmlformats.org/drawingml/2006/picture">
+                <pic:pic xmlns:pic="http://schemas.openxmlformats.org/drawingml/2006/picture">
+                  <pic:nvPicPr>
+                    <pic:cNvPr id="1" name=""/>
+                    <pic:cNvPicPr/>
+                  </pic:nvPicPr>
+                  <pic:blipFill>
+                    <a:blip r:embed="rId26"/>
+                    <a:stretch>
+                      <a:fillRect/>
+                    </a:stretch>
+                  </pic:blipFill>
+                  <pic:spPr>
+                    <a:xfrm>
+                      <a:off x="0" y="0"/>
+                      <a:ext cx="3863759" cy="4139127"/>
+                    </a:xfrm>
+                    <a:prstGeom prst="rect">
+                      <a:avLst/>
+                    </a:prstGeom>
+                  </pic:spPr>
+                </pic:pic>
+              </a:graphicData>
+            </a:graphic>
+          </wp:inline>
+        </w:drawing>
+      </w:r>
+    </w:p>
+    <w:p>
+      <w:pPr>
+        <w:spacing w:line="240" w:lineRule="auto"/>
+      </w:pPr>
+    </w:p>
+    <w:p>
+      <w:pPr>
+        <w:spacing w:line="240" w:lineRule="auto"/>
+      </w:pPr>
+      <w:r>
+        <w:t xml:space="preserve">Diese Werte können auch während dem Benutzen der Kamera „Live“ angepasst werden. Falls die Einstellungen nicht passen, kann man „Default“ </w:t>
+      </w:r>
+      <w:r>
+        <w:t>benutzen,</w:t>
+      </w:r>
+      <w:r>
+        <w:t xml:space="preserve"> um auf die Werkseinstellungen zurückzusetzen.</w:t>
+      </w:r>
+      <w:r>
+        <w:br w:type="page"/>
+      </w:r>
+    </w:p>
+    <w:p>
       <w:pPr>
         <w:pStyle w:val="berschrift2"/>
         <w:rPr>
           <w:rFonts w:cs="Arial"/>
         </w:rPr>
       </w:pPr>
-      <w:bookmarkStart w:id="21" w:name="_Toc62814903"/>
-      <w:bookmarkStart w:id="22" w:name="_Toc67928533"/>
+      <w:bookmarkStart w:id="24" w:name="_Toc67935168"/>
       <w:r>
         <w:rPr>
           <w:rFonts w:cs="Arial"/>
@@ -9475,8 +9707,8 @@
         <w:lastRenderedPageBreak/>
         <w:t>Erkennung Positions LEDs</w:t>
       </w:r>
-      <w:bookmarkEnd w:id="21"/>
-      <w:bookmarkEnd w:id="22"/>
+      <w:bookmarkEnd w:id="23"/>
+      <w:bookmarkEnd w:id="24"/>
     </w:p>
     <w:p>
       <w:pPr>
@@ -9522,7 +9754,7 @@
                     </pic:cNvPicPr>
                   </pic:nvPicPr>
                   <pic:blipFill>
-                    <a:blip r:embed="rId24">
+                    <a:blip r:embed="rId27">
                       <a:extLst>
                         <a:ext uri="{28A0092B-C50C-407E-A947-70E740481C1C}">
                           <a14:useLocalDpi xmlns:a14="http://schemas.microsoft.com/office/drawing/2010/main" val="0"/>
@@ -9583,6 +9815,14 @@
           <w:rFonts w:cs="Arial"/>
         </w:rPr>
       </w:pPr>
+    </w:p>
+    <w:p>
+      <w:pPr>
+        <w:spacing w:line="240" w:lineRule="auto"/>
+        <w:rPr>
+          <w:rFonts w:cs="Arial"/>
+        </w:rPr>
+      </w:pPr>
       <w:r>
         <w:rPr>
           <w:rFonts w:cs="Arial"/>
@@ -9594,12 +9834,12 @@
       <w:pPr>
         <w:pStyle w:val="berschrift3"/>
       </w:pPr>
-      <w:bookmarkStart w:id="23" w:name="_Toc67928534"/>
+      <w:bookmarkStart w:id="25" w:name="_Toc67935169"/>
       <w:r>
         <w:lastRenderedPageBreak/>
         <w:t>Algorithmus zur Erkennung</w:t>
       </w:r>
-      <w:bookmarkEnd w:id="23"/>
+      <w:bookmarkEnd w:id="25"/>
     </w:p>
     <w:p>
       <w:r>
@@ -9808,11 +10048,11 @@
       <w:pPr>
         <w:pStyle w:val="berschrift4"/>
       </w:pPr>
-      <w:bookmarkStart w:id="24" w:name="_Toc67928535"/>
+      <w:bookmarkStart w:id="26" w:name="_Toc67935170"/>
       <w:r>
         <w:t>Blob Detection</w:t>
       </w:r>
-      <w:bookmarkEnd w:id="24"/>
+      <w:bookmarkEnd w:id="26"/>
     </w:p>
     <w:p>
       <w:r>
@@ -9823,14 +10063,14 @@
       <w:pPr>
         <w:pStyle w:val="berschrift5"/>
       </w:pPr>
-      <w:bookmarkStart w:id="25" w:name="_Toc67928536"/>
+      <w:bookmarkStart w:id="27" w:name="_Toc67935171"/>
       <w:r>
         <w:t>Beispiel</w:t>
       </w:r>
       <w:r>
         <w:t>parameter</w:t>
       </w:r>
-      <w:bookmarkEnd w:id="25"/>
+      <w:bookmarkEnd w:id="27"/>
     </w:p>
     <w:p/>
     <w:p>
@@ -9864,7 +10104,7 @@
                     <pic:cNvPicPr/>
                   </pic:nvPicPr>
                   <pic:blipFill>
-                    <a:blip r:embed="rId25"/>
+                    <a:blip r:embed="rId28"/>
                     <a:stretch>
                       <a:fillRect/>
                     </a:stretch>
@@ -9991,11 +10231,11 @@
       <w:pPr>
         <w:pStyle w:val="berschrift4"/>
       </w:pPr>
-      <w:bookmarkStart w:id="26" w:name="_Toc67928537"/>
+      <w:bookmarkStart w:id="28" w:name="_Toc67935172"/>
       <w:r>
         <w:t>Filtern von Blobs nach Farbe, Größe, Form</w:t>
       </w:r>
-      <w:bookmarkEnd w:id="26"/>
+      <w:bookmarkEnd w:id="28"/>
     </w:p>
     <w:p>
       <w:pPr>
@@ -10212,7 +10452,15 @@
         </m:f>
       </m:oMath>
       <w:r>
-        <w:t xml:space="preserve">  . Convex Hull ist die engste Konvexe </w:t>
+        <w:t xml:space="preserve">  . Convex Hull ist die e</w:t>
+      </w:r>
+      <w:proofErr w:type="spellStart"/>
+      <w:r>
+        <w:t>ngste</w:t>
+      </w:r>
+      <w:proofErr w:type="spellEnd"/>
+      <w:r>
+        <w:t xml:space="preserve"> Konvexe </w:t>
       </w:r>
       <w:r>
         <w:t>Form,</w:t>
@@ -10343,7 +10591,7 @@
                     </pic:cNvPicPr>
                   </pic:nvPicPr>
                   <pic:blipFill>
-                    <a:blip r:embed="rId26">
+                    <a:blip r:embed="rId29">
                       <a:extLst>
                         <a:ext uri="{28A0092B-C50C-407E-A947-70E740481C1C}">
                           <a14:useLocalDpi xmlns:a14="http://schemas.microsoft.com/office/drawing/2010/main" val="0"/>
@@ -10387,12 +10635,12 @@
       <w:pPr>
         <w:pStyle w:val="berschrift3"/>
       </w:pPr>
-      <w:bookmarkStart w:id="27" w:name="_Toc67928538"/>
+      <w:bookmarkStart w:id="29" w:name="_Toc67935173"/>
       <w:r>
         <w:lastRenderedPageBreak/>
         <w:t>Berechnung der Position</w:t>
       </w:r>
-      <w:bookmarkEnd w:id="27"/>
+      <w:bookmarkEnd w:id="29"/>
     </w:p>
     <w:p>
       <w:pPr>
@@ -10407,10 +10655,10 @@
           <w:noProof/>
         </w:rPr>
         <w:drawing>
-          <wp:inline distT="0" distB="0" distL="0" distR="0" wp14:anchorId="3F7753CE" wp14:editId="4D6F0637">
-            <wp:extent cx="2311213" cy="2619375"/>
-            <wp:effectExtent l="0" t="0" r="0" b="0"/>
-            <wp:docPr id="18" name="Grafik 18"/>
+          <wp:inline distT="0" distB="0" distL="0" distR="0" wp14:anchorId="0DFAEF6D" wp14:editId="06721E98">
+            <wp:extent cx="4694830" cy="4074183"/>
+            <wp:effectExtent l="0" t="0" r="0" b="2540"/>
+            <wp:docPr id="39" name="Grafik 39"/>
             <wp:cNvGraphicFramePr>
               <a:graphicFrameLocks xmlns:a="http://schemas.openxmlformats.org/drawingml/2006/main" noChangeAspect="1"/>
             </wp:cNvGraphicFramePr>
@@ -10418,13 +10666,13 @@
               <a:graphicData uri="http://schemas.openxmlformats.org/drawingml/2006/picture">
                 <pic:pic xmlns:pic="http://schemas.openxmlformats.org/drawingml/2006/picture">
                   <pic:nvPicPr>
-                    <pic:cNvPr id="0" name="Picture 4"/>
+                    <pic:cNvPr id="0" name="Picture 3"/>
                     <pic:cNvPicPr>
                       <a:picLocks noChangeAspect="1" noChangeArrowheads="1"/>
                     </pic:cNvPicPr>
                   </pic:nvPicPr>
                   <pic:blipFill>
-                    <a:blip r:embed="rId27">
+                    <a:blip r:embed="rId30">
                       <a:extLst>
                         <a:ext uri="{28A0092B-C50C-407E-A947-70E740481C1C}">
                           <a14:useLocalDpi xmlns:a14="http://schemas.microsoft.com/office/drawing/2010/main" val="0"/>
@@ -10439,7 +10687,7 @@
                   <pic:spPr bwMode="auto">
                     <a:xfrm>
                       <a:off x="0" y="0"/>
-                      <a:ext cx="2323686" cy="2633512"/>
+                      <a:ext cx="4702051" cy="4080450"/>
                     </a:xfrm>
                     <a:prstGeom prst="rect">
                       <a:avLst/>
@@ -10705,11 +10953,11 @@
       <w:pPr>
         <w:pStyle w:val="berschrift3"/>
       </w:pPr>
-      <w:bookmarkStart w:id="28" w:name="_Toc67928539"/>
+      <w:bookmarkStart w:id="30" w:name="_Toc67935174"/>
       <w:r>
         <w:t>Optimierung</w:t>
       </w:r>
-      <w:bookmarkEnd w:id="28"/>
+      <w:bookmarkEnd w:id="30"/>
     </w:p>
     <w:p>
       <w:pPr>
@@ -10749,14 +10997,16 @@
       <w:pPr>
         <w:pStyle w:val="berschrift2"/>
       </w:pPr>
-      <w:bookmarkStart w:id="29" w:name="_Toc62814904"/>
-      <w:bookmarkStart w:id="30" w:name="_Toc67928540"/>
+      <w:bookmarkStart w:id="31" w:name="_Toc62814904"/>
+      <w:bookmarkStart w:id="32" w:name="_Auswertung_der_Bilddaten"/>
+      <w:bookmarkStart w:id="33" w:name="_Toc67935175"/>
+      <w:bookmarkEnd w:id="32"/>
       <w:r>
         <w:lastRenderedPageBreak/>
         <w:t>Auswertung der Bilddaten</w:t>
       </w:r>
-      <w:bookmarkEnd w:id="29"/>
-      <w:bookmarkEnd w:id="30"/>
+      <w:bookmarkEnd w:id="31"/>
+      <w:bookmarkEnd w:id="33"/>
     </w:p>
     <w:p>
       <w:pPr>
@@ -11033,296 +11283,68 @@
         <w:t>Die Datenstruktur sieht wie folgt aus</w:t>
       </w:r>
     </w:p>
-    <w:tbl>
-      <w:tblPr>
-        <w:tblStyle w:val="Tabellenraster"/>
-        <w:tblW w:w="6000" w:type="dxa"/>
-        <w:tblLook w:val="04A0" w:firstRow="1" w:lastRow="0" w:firstColumn="1" w:lastColumn="0" w:noHBand="0" w:noVBand="1"/>
-      </w:tblPr>
-      <w:tblGrid>
-        <w:gridCol w:w="1200"/>
-        <w:gridCol w:w="1200"/>
-        <w:gridCol w:w="1200"/>
-        <w:gridCol w:w="593"/>
-        <w:gridCol w:w="1807"/>
-      </w:tblGrid>
-      <w:tr>
-        <w:trPr>
-          <w:trHeight w:val="300"/>
-        </w:trPr>
-        <w:tc>
-          <w:tcPr>
-            <w:tcW w:w="1200" w:type="dxa"/>
-            <w:noWrap/>
-            <w:hideMark/>
-          </w:tcPr>
-          <w:p>
-            <w:pPr>
-              <w:spacing w:line="240" w:lineRule="auto"/>
-              <w:rPr>
-                <w:rFonts w:ascii="Calibri" w:hAnsi="Calibri" w:cs="Calibri"/>
-                <w:color w:val="000000"/>
-                <w:sz w:val="22"/>
-                <w:szCs w:val="22"/>
-                <w:lang w:eastAsia="de-AT"/>
-              </w:rPr>
-            </w:pPr>
-            <w:r>
-              <w:rPr>
-                <w:rFonts w:ascii="Calibri" w:hAnsi="Calibri" w:cs="Calibri"/>
-                <w:color w:val="000000"/>
-                <w:sz w:val="22"/>
-                <w:szCs w:val="22"/>
-                <w:lang w:eastAsia="de-AT"/>
-              </w:rPr>
-              <w:t>ID</w:t>
-            </w:r>
-          </w:p>
-        </w:tc>
-        <w:tc>
-          <w:tcPr>
-            <w:tcW w:w="1200" w:type="dxa"/>
-            <w:noWrap/>
-            <w:hideMark/>
-          </w:tcPr>
-          <w:p>
-            <w:pPr>
-              <w:spacing w:line="240" w:lineRule="auto"/>
-              <w:rPr>
-                <w:rFonts w:ascii="Calibri" w:hAnsi="Calibri" w:cs="Calibri"/>
-                <w:color w:val="000000"/>
-                <w:sz w:val="22"/>
-                <w:szCs w:val="22"/>
-                <w:lang w:eastAsia="de-AT"/>
-              </w:rPr>
-            </w:pPr>
-            <w:r>
-              <w:rPr>
-                <w:rFonts w:ascii="Calibri" w:hAnsi="Calibri" w:cs="Calibri"/>
-                <w:color w:val="000000"/>
-                <w:sz w:val="22"/>
-                <w:szCs w:val="22"/>
-                <w:lang w:eastAsia="de-AT"/>
-              </w:rPr>
-              <w:t>Länge</w:t>
-            </w:r>
-          </w:p>
-        </w:tc>
-        <w:tc>
-          <w:tcPr>
-            <w:tcW w:w="1200" w:type="dxa"/>
-            <w:noWrap/>
-            <w:hideMark/>
-          </w:tcPr>
-          <w:p>
-            <w:pPr>
-              <w:spacing w:line="240" w:lineRule="auto"/>
-              <w:rPr>
-                <w:rFonts w:ascii="Calibri" w:hAnsi="Calibri" w:cs="Calibri"/>
-                <w:color w:val="000000"/>
-                <w:sz w:val="22"/>
-                <w:szCs w:val="22"/>
-                <w:lang w:eastAsia="de-AT"/>
-              </w:rPr>
-            </w:pPr>
-            <w:r>
-              <w:rPr>
-                <w:rFonts w:ascii="Calibri" w:hAnsi="Calibri" w:cs="Calibri"/>
-                <w:color w:val="000000"/>
-                <w:sz w:val="22"/>
-                <w:szCs w:val="22"/>
-                <w:lang w:eastAsia="de-AT"/>
-              </w:rPr>
-              <w:t>Ziel</w:t>
-            </w:r>
-          </w:p>
-        </w:tc>
-        <w:tc>
-          <w:tcPr>
-            <w:tcW w:w="2400" w:type="dxa"/>
-            <w:gridSpan w:val="2"/>
-            <w:noWrap/>
-            <w:hideMark/>
-          </w:tcPr>
-          <w:p>
-            <w:pPr>
-              <w:spacing w:line="240" w:lineRule="auto"/>
-              <w:rPr>
-                <w:rFonts w:ascii="Calibri" w:hAnsi="Calibri" w:cs="Calibri"/>
-                <w:color w:val="000000"/>
-                <w:sz w:val="22"/>
-                <w:szCs w:val="22"/>
-                <w:lang w:eastAsia="de-AT"/>
-              </w:rPr>
-            </w:pPr>
-            <w:r>
-              <w:rPr>
-                <w:rFonts w:ascii="Calibri" w:hAnsi="Calibri" w:cs="Calibri"/>
-                <w:color w:val="000000"/>
-                <w:sz w:val="22"/>
-                <w:szCs w:val="22"/>
-                <w:lang w:eastAsia="de-AT"/>
-              </w:rPr>
-              <w:t>Fahrzeug_ID</w:t>
-            </w:r>
-          </w:p>
-        </w:tc>
-      </w:tr>
-      <w:tr>
-        <w:trPr>
-          <w:trHeight w:val="300"/>
-        </w:trPr>
-        <w:tc>
-          <w:tcPr>
-            <w:tcW w:w="1200" w:type="dxa"/>
-            <w:noWrap/>
-            <w:hideMark/>
-          </w:tcPr>
-          <w:p>
-            <w:pPr>
-              <w:spacing w:line="240" w:lineRule="auto"/>
-              <w:jc w:val="right"/>
-              <w:rPr>
-                <w:rFonts w:ascii="Calibri" w:hAnsi="Calibri" w:cs="Calibri"/>
-                <w:color w:val="000000"/>
-                <w:sz w:val="22"/>
-                <w:szCs w:val="22"/>
-                <w:lang w:eastAsia="de-AT"/>
-              </w:rPr>
-            </w:pPr>
-            <w:r>
-              <w:rPr>
-                <w:rFonts w:ascii="Calibri" w:hAnsi="Calibri" w:cs="Calibri"/>
-                <w:color w:val="000000"/>
-                <w:sz w:val="22"/>
-                <w:szCs w:val="22"/>
-                <w:lang w:eastAsia="de-AT"/>
-              </w:rPr>
-              <w:t>1</w:t>
-            </w:r>
-          </w:p>
-        </w:tc>
-        <w:tc>
-          <w:tcPr>
-            <w:tcW w:w="1200" w:type="dxa"/>
-            <w:noWrap/>
-            <w:hideMark/>
-          </w:tcPr>
-          <w:p>
-            <w:pPr>
-              <w:spacing w:line="240" w:lineRule="auto"/>
-              <w:jc w:val="right"/>
-              <w:rPr>
-                <w:rFonts w:ascii="Calibri" w:hAnsi="Calibri" w:cs="Calibri"/>
-                <w:color w:val="000000"/>
-                <w:sz w:val="22"/>
-                <w:szCs w:val="22"/>
-                <w:lang w:eastAsia="de-AT"/>
-              </w:rPr>
-            </w:pPr>
-            <w:r>
-              <w:rPr>
-                <w:rFonts w:ascii="Calibri" w:hAnsi="Calibri" w:cs="Calibri"/>
-                <w:color w:val="000000"/>
-                <w:sz w:val="22"/>
-                <w:szCs w:val="22"/>
-                <w:lang w:eastAsia="de-AT"/>
-              </w:rPr>
-              <w:t>4</w:t>
-            </w:r>
-          </w:p>
-        </w:tc>
-        <w:tc>
-          <w:tcPr>
-            <w:tcW w:w="1200" w:type="dxa"/>
-            <w:noWrap/>
-            <w:hideMark/>
-          </w:tcPr>
-          <w:p>
-            <w:pPr>
-              <w:spacing w:line="240" w:lineRule="auto"/>
-              <w:jc w:val="right"/>
-              <w:rPr>
-                <w:rFonts w:ascii="Calibri" w:hAnsi="Calibri" w:cs="Calibri"/>
-                <w:color w:val="000000"/>
-                <w:sz w:val="22"/>
-                <w:szCs w:val="22"/>
-                <w:lang w:eastAsia="de-AT"/>
-              </w:rPr>
-            </w:pPr>
-            <w:r>
-              <w:rPr>
-                <w:rFonts w:ascii="Calibri" w:hAnsi="Calibri" w:cs="Calibri"/>
-                <w:color w:val="000000"/>
-                <w:sz w:val="22"/>
-                <w:szCs w:val="22"/>
-                <w:lang w:eastAsia="de-AT"/>
-              </w:rPr>
-              <w:t>8</w:t>
-            </w:r>
-          </w:p>
-        </w:tc>
-        <w:tc>
-          <w:tcPr>
-            <w:tcW w:w="593" w:type="dxa"/>
-            <w:noWrap/>
-            <w:hideMark/>
-          </w:tcPr>
-          <w:p>
-            <w:pPr>
-              <w:spacing w:line="240" w:lineRule="auto"/>
-              <w:jc w:val="right"/>
-              <w:rPr>
-                <w:rFonts w:ascii="Calibri" w:hAnsi="Calibri" w:cs="Calibri"/>
-                <w:color w:val="000000"/>
-                <w:sz w:val="22"/>
-                <w:szCs w:val="22"/>
-                <w:lang w:eastAsia="de-AT"/>
-              </w:rPr>
-            </w:pPr>
-            <w:r>
-              <w:rPr>
-                <w:rFonts w:ascii="Calibri" w:hAnsi="Calibri" w:cs="Calibri"/>
-                <w:color w:val="000000"/>
-                <w:sz w:val="22"/>
-                <w:szCs w:val="22"/>
-                <w:lang w:eastAsia="de-AT"/>
-              </w:rPr>
-              <w:t>4</w:t>
-            </w:r>
-          </w:p>
-        </w:tc>
-        <w:tc>
-          <w:tcPr>
-            <w:tcW w:w="1807" w:type="dxa"/>
-            <w:noWrap/>
-            <w:hideMark/>
-          </w:tcPr>
-          <w:p>
-            <w:pPr>
-              <w:spacing w:line="240" w:lineRule="auto"/>
-              <w:rPr>
-                <w:rFonts w:ascii="Calibri" w:hAnsi="Calibri" w:cs="Calibri"/>
-                <w:color w:val="000000"/>
-                <w:sz w:val="22"/>
-                <w:szCs w:val="22"/>
-                <w:lang w:eastAsia="de-AT"/>
-              </w:rPr>
-            </w:pPr>
-            <w:r>
-              <w:rPr>
-                <w:rFonts w:ascii="Calibri" w:hAnsi="Calibri" w:cs="Calibri"/>
-                <w:color w:val="000000"/>
-                <w:sz w:val="22"/>
-                <w:szCs w:val="22"/>
-                <w:lang w:eastAsia="de-AT"/>
-              </w:rPr>
-              <w:t>Byte</w:t>
-            </w:r>
-          </w:p>
-        </w:tc>
-      </w:tr>
-    </w:tbl>
+    <w:p>
+      <w:pPr>
+        <w:spacing w:line="240" w:lineRule="auto"/>
+        <w:rPr>
+          <w:rFonts w:cs="Arial"/>
+        </w:rPr>
+      </w:pPr>
+      <w:r>
+        <w:rPr>
+          <w:rFonts w:cs="Arial"/>
+          <w:noProof/>
+        </w:rPr>
+        <w:drawing>
+          <wp:inline distT="0" distB="0" distL="0" distR="0" wp14:anchorId="2EE4701D" wp14:editId="2B11C5B9">
+            <wp:extent cx="5201392" cy="2900627"/>
+            <wp:effectExtent l="0" t="0" r="0" b="0"/>
+            <wp:docPr id="38" name="Grafik 38"/>
+            <wp:cNvGraphicFramePr>
+              <a:graphicFrameLocks xmlns:a="http://schemas.openxmlformats.org/drawingml/2006/main" noChangeAspect="1"/>
+            </wp:cNvGraphicFramePr>
+            <a:graphic xmlns:a="http://schemas.openxmlformats.org/drawingml/2006/main">
+              <a:graphicData uri="http://schemas.openxmlformats.org/drawingml/2006/picture">
+                <pic:pic xmlns:pic="http://schemas.openxmlformats.org/drawingml/2006/picture">
+                  <pic:nvPicPr>
+                    <pic:cNvPr id="0" name="Picture 2"/>
+                    <pic:cNvPicPr>
+                      <a:picLocks noChangeAspect="1" noChangeArrowheads="1"/>
+                    </pic:cNvPicPr>
+                  </pic:nvPicPr>
+                  <pic:blipFill>
+                    <a:blip r:embed="rId31">
+                      <a:extLst>
+                        <a:ext uri="{28A0092B-C50C-407E-A947-70E740481C1C}">
+                          <a14:useLocalDpi xmlns:a14="http://schemas.microsoft.com/office/drawing/2010/main" val="0"/>
+                        </a:ext>
+                      </a:extLst>
+                    </a:blip>
+                    <a:srcRect/>
+                    <a:stretch>
+                      <a:fillRect/>
+                    </a:stretch>
+                  </pic:blipFill>
+                  <pic:spPr bwMode="auto">
+                    <a:xfrm>
+                      <a:off x="0" y="0"/>
+                      <a:ext cx="5244816" cy="2924843"/>
+                    </a:xfrm>
+                    <a:prstGeom prst="rect">
+                      <a:avLst/>
+                    </a:prstGeom>
+                    <a:noFill/>
+                    <a:ln>
+                      <a:noFill/>
+                    </a:ln>
+                  </pic:spPr>
+                </pic:pic>
+              </a:graphicData>
+            </a:graphic>
+          </wp:inline>
+        </w:drawing>
+      </w:r>
+    </w:p>
     <w:p>
       <w:pPr>
         <w:spacing w:line="240" w:lineRule="auto"/>
@@ -11931,8 +11953,8 @@
           <w:rFonts w:cs="Arial"/>
         </w:rPr>
       </w:pPr>
-      <w:bookmarkStart w:id="31" w:name="_Toc62814905"/>
-      <w:bookmarkStart w:id="32" w:name="_Toc67928541"/>
+      <w:bookmarkStart w:id="34" w:name="_Toc62814905"/>
+      <w:bookmarkStart w:id="35" w:name="_Toc67935176"/>
       <w:r>
         <w:rPr>
           <w:rFonts w:cs="Arial"/>
@@ -11940,10 +11962,73 @@
         <w:lastRenderedPageBreak/>
         <w:t>Kommunikation mit Simulation / Visualisierung</w:t>
       </w:r>
-      <w:bookmarkEnd w:id="31"/>
-      <w:bookmarkEnd w:id="32"/>
+      <w:bookmarkEnd w:id="34"/>
+      <w:bookmarkEnd w:id="35"/>
+    </w:p>
+    <w:p>
+      <w:r>
+        <w:t>Um die Kommunikation zwischen den beiden Modulen bereitzustellen wird eine von Clemens Pruggmayer geschriebene Library cppsock verwendet. Diese kümmert sich zum Großteil um das Error-Handling und threading.</w:t>
+      </w:r>
     </w:p>
     <w:p/>
+    <w:p>
+      <w:r>
+        <w:t xml:space="preserve"> </w:t>
+      </w:r>
+      <w:r>
+        <w:rPr>
+          <w:noProof/>
+        </w:rPr>
+        <w:drawing>
+          <wp:inline distT="0" distB="0" distL="0" distR="0" wp14:anchorId="7B890E75" wp14:editId="00643EEE">
+            <wp:extent cx="4891232" cy="1033153"/>
+            <wp:effectExtent l="0" t="0" r="5080" b="0"/>
+            <wp:docPr id="37" name="Grafik 37"/>
+            <wp:cNvGraphicFramePr>
+              <a:graphicFrameLocks xmlns:a="http://schemas.openxmlformats.org/drawingml/2006/main" noChangeAspect="1"/>
+            </wp:cNvGraphicFramePr>
+            <a:graphic xmlns:a="http://schemas.openxmlformats.org/drawingml/2006/main">
+              <a:graphicData uri="http://schemas.openxmlformats.org/drawingml/2006/picture">
+                <pic:pic xmlns:pic="http://schemas.openxmlformats.org/drawingml/2006/picture">
+                  <pic:nvPicPr>
+                    <pic:cNvPr id="0" name="Picture 1"/>
+                    <pic:cNvPicPr>
+                      <a:picLocks noChangeAspect="1" noChangeArrowheads="1"/>
+                    </pic:cNvPicPr>
+                  </pic:nvPicPr>
+                  <pic:blipFill>
+                    <a:blip r:embed="rId32">
+                      <a:extLst>
+                        <a:ext uri="{28A0092B-C50C-407E-A947-70E740481C1C}">
+                          <a14:useLocalDpi xmlns:a14="http://schemas.microsoft.com/office/drawing/2010/main" val="0"/>
+                        </a:ext>
+                      </a:extLst>
+                    </a:blip>
+                    <a:srcRect/>
+                    <a:stretch>
+                      <a:fillRect/>
+                    </a:stretch>
+                  </pic:blipFill>
+                  <pic:spPr bwMode="auto">
+                    <a:xfrm>
+                      <a:off x="0" y="0"/>
+                      <a:ext cx="4901996" cy="1035427"/>
+                    </a:xfrm>
+                    <a:prstGeom prst="rect">
+                      <a:avLst/>
+                    </a:prstGeom>
+                    <a:noFill/>
+                    <a:ln>
+                      <a:noFill/>
+                    </a:ln>
+                  </pic:spPr>
+                </pic:pic>
+              </a:graphicData>
+            </a:graphic>
+          </wp:inline>
+        </w:drawing>
+      </w:r>
+    </w:p>
     <w:p>
       <w:pPr>
         <w:shd w:val="clear" w:color="auto" w:fill="FFFFFF"/>
@@ -11968,32 +12053,110 @@
           <w:rFonts w:cs="Arial"/>
           <w:color w:val="000000"/>
         </w:rPr>
-        <w:t>    </w:t>
-      </w:r>
-    </w:p>
-    <w:p>
-      <w:pPr>
+        <w:t xml:space="preserve">Über diese TCP Verbindung werden die Pakete gesendet. Diese Kommunikation ist einseitig. Das Positionstracking-Modul sendet nur Daten an die Visualisierung diese sendet aber niemals etwas zurück. </w:t>
+      </w:r>
+    </w:p>
+    <w:p>
+      <w:pPr>
+        <w:shd w:val="clear" w:color="auto" w:fill="FFFFFF"/>
         <w:spacing w:line="240" w:lineRule="auto"/>
         <w:rPr>
           <w:rFonts w:cs="Arial"/>
-        </w:rPr>
-      </w:pPr>
-    </w:p>
-    <w:p>
-      <w:pPr>
+          <w:color w:val="000000"/>
+        </w:rPr>
+      </w:pPr>
+      <w:r>
+        <w:rPr>
+          <w:rFonts w:cs="Arial"/>
+          <w:color w:val="000000"/>
+        </w:rPr>
+        <w:t>Der Server wartet auf eine Verbindung auf Port 10001.</w:t>
+      </w:r>
+    </w:p>
+    <w:p>
+      <w:pPr>
+        <w:shd w:val="clear" w:color="auto" w:fill="FFFFFF"/>
         <w:spacing w:line="240" w:lineRule="auto"/>
         <w:rPr>
           <w:rFonts w:cs="Arial"/>
-        </w:rPr>
-      </w:pPr>
-    </w:p>
-    <w:p>
-      <w:pPr>
+          <w:color w:val="000000"/>
+        </w:rPr>
+      </w:pPr>
+    </w:p>
+    <w:p>
+      <w:pPr>
+        <w:shd w:val="clear" w:color="auto" w:fill="FFFFFF"/>
         <w:spacing w:line="240" w:lineRule="auto"/>
         <w:rPr>
           <w:rFonts w:cs="Arial"/>
-        </w:rPr>
-      </w:pPr>
+          <w:color w:val="000000"/>
+        </w:rPr>
+      </w:pPr>
+      <w:r>
+        <w:rPr>
+          <w:rFonts w:cs="Arial"/>
+          <w:color w:val="000000"/>
+        </w:rPr>
+        <w:t xml:space="preserve">Die Pakete werden wie im Kapitel </w:t>
+      </w:r>
+      <w:hyperlink w:anchor="_Auswertung_der_Bilddaten" w:history="1">
+        <w:r>
+          <w:rPr>
+            <w:rStyle w:val="Hyperlink"/>
+            <w:rFonts w:cs="Arial"/>
+          </w:rPr>
+          <w:t>2.5 Auswertung der Bilddaten</w:t>
+        </w:r>
+      </w:hyperlink>
+      <w:r>
+        <w:rPr>
+          <w:rFonts w:cs="Arial"/>
+          <w:color w:val="000000"/>
+        </w:rPr>
+        <w:t xml:space="preserve"> zusammengebaut, encodiert und gesendet.</w:t>
+      </w:r>
+    </w:p>
+    <w:p>
+      <w:pPr>
+        <w:shd w:val="clear" w:color="auto" w:fill="FFFFFF"/>
+        <w:spacing w:line="240" w:lineRule="auto"/>
+        <w:rPr>
+          <w:rFonts w:cs="Arial"/>
+          <w:color w:val="000000"/>
+        </w:rPr>
+      </w:pPr>
+    </w:p>
+    <w:p>
+      <w:pPr>
+        <w:shd w:val="clear" w:color="auto" w:fill="FFFFFF"/>
+        <w:spacing w:line="240" w:lineRule="auto"/>
+        <w:rPr>
+          <w:rFonts w:cs="Arial"/>
+          <w:color w:val="000000"/>
+        </w:rPr>
+      </w:pPr>
+      <w:r>
+        <w:rPr>
+          <w:rFonts w:cs="Arial"/>
+          <w:color w:val="000000"/>
+        </w:rPr>
+        <w:t xml:space="preserve">Diese Pakete können auf der anderen Seite (Visualisierung / Simulation) mit dem </w:t>
+      </w:r>
+      <w:r>
+        <w:rPr>
+          <w:rFonts w:cs="Arial"/>
+          <w:b/>
+          <w:color w:val="000000"/>
+        </w:rPr>
+        <w:t>encode</w:t>
+      </w:r>
+      <w:r>
+        <w:rPr>
+          <w:rFonts w:cs="Arial"/>
+          <w:color w:val="000000"/>
+        </w:rPr>
+        <w:t xml:space="preserve"> Befehl ganz einfach lesbar gemacht werden.</w:t>
+      </w:r>
     </w:p>
     <w:p>
       <w:pPr>
@@ -12231,14 +12394,6 @@
           <w:kern w:val="1"/>
         </w:rPr>
       </w:pPr>
-      <w:r>
-        <w:rPr>
-          <w:rFonts w:cs="Arial"/>
-          <w:b/>
-          <w:kern w:val="1"/>
-        </w:rPr>
-        <w:tab/>
-      </w:r>
     </w:p>
     <w:p>
       <w:pPr>
@@ -12247,14 +12402,14 @@
       <w:r>
         <w:br w:type="page"/>
       </w:r>
-      <w:bookmarkStart w:id="33" w:name="_Toc62814906"/>
-      <w:bookmarkStart w:id="34" w:name="_Toc67928542"/>
+      <w:bookmarkStart w:id="36" w:name="_Toc62814906"/>
+      <w:bookmarkStart w:id="37" w:name="_Toc67935177"/>
       <w:r>
         <w:lastRenderedPageBreak/>
         <w:t>Visualisierung und Simulation</w:t>
       </w:r>
-      <w:bookmarkEnd w:id="33"/>
-      <w:bookmarkEnd w:id="34"/>
+      <w:bookmarkEnd w:id="36"/>
+      <w:bookmarkEnd w:id="37"/>
     </w:p>
     <w:p>
       <w:pPr>
@@ -12263,26 +12418,26 @@
           <w:rFonts w:cs="Arial"/>
         </w:rPr>
       </w:pPr>
-      <w:bookmarkStart w:id="35" w:name="_Toc62814907"/>
-      <w:bookmarkStart w:id="36" w:name="_Toc67928543"/>
+      <w:bookmarkStart w:id="38" w:name="_Toc62814907"/>
+      <w:bookmarkStart w:id="39" w:name="_Toc67935178"/>
       <w:r>
         <w:rPr>
           <w:rFonts w:cs="Arial"/>
         </w:rPr>
         <w:t>Übersicht Softwarearchitektur</w:t>
       </w:r>
-      <w:bookmarkEnd w:id="35"/>
-      <w:bookmarkEnd w:id="36"/>
+      <w:bookmarkEnd w:id="38"/>
+      <w:bookmarkEnd w:id="39"/>
     </w:p>
     <w:p>
       <w:pPr>
         <w:pStyle w:val="berschrift3"/>
       </w:pPr>
-      <w:bookmarkStart w:id="37" w:name="_Toc67928544"/>
+      <w:bookmarkStart w:id="40" w:name="_Toc67935179"/>
       <w:r>
         <w:t>Blockschaltbild</w:t>
       </w:r>
-      <w:bookmarkEnd w:id="37"/>
+      <w:bookmarkEnd w:id="40"/>
     </w:p>
     <w:p>
       <w:pPr>
@@ -12313,7 +12468,7 @@
                     </pic:cNvPicPr>
                   </pic:nvPicPr>
                   <pic:blipFill>
-                    <a:blip r:embed="rId28">
+                    <a:blip r:embed="rId33">
                       <a:extLst>
                         <a:ext uri="{28A0092B-C50C-407E-A947-70E740481C1C}">
                           <a14:useLocalDpi xmlns:a14="http://schemas.microsoft.com/office/drawing/2010/main" val="0"/>
@@ -12349,11 +12504,11 @@
       <w:pPr>
         <w:pStyle w:val="berschrift3"/>
       </w:pPr>
-      <w:bookmarkStart w:id="38" w:name="_Toc67928545"/>
+      <w:bookmarkStart w:id="41" w:name="_Toc67935180"/>
       <w:r>
         <w:t>GUI</w:t>
       </w:r>
-      <w:bookmarkEnd w:id="38"/>
+      <w:bookmarkEnd w:id="41"/>
     </w:p>
     <w:p>
       <w:pPr>
@@ -12379,11 +12534,11 @@
       <w:pPr>
         <w:pStyle w:val="berschrift3"/>
       </w:pPr>
-      <w:bookmarkStart w:id="39" w:name="_Toc67928546"/>
+      <w:bookmarkStart w:id="42" w:name="_Toc67935181"/>
       <w:r>
         <w:t>Engine</w:t>
       </w:r>
-      <w:bookmarkEnd w:id="39"/>
+      <w:bookmarkEnd w:id="42"/>
     </w:p>
     <w:p>
       <w:pPr>
@@ -12409,11 +12564,11 @@
       <w:pPr>
         <w:pStyle w:val="berschrift3"/>
       </w:pPr>
-      <w:bookmarkStart w:id="40" w:name="_Toc67928547"/>
+      <w:bookmarkStart w:id="43" w:name="_Toc67935182"/>
       <w:r>
         <w:t>Client</w:t>
       </w:r>
-      <w:bookmarkEnd w:id="40"/>
+      <w:bookmarkEnd w:id="43"/>
     </w:p>
     <w:p>
       <w:pPr>
@@ -12439,12 +12594,12 @@
       <w:pPr>
         <w:pStyle w:val="berschrift3"/>
       </w:pPr>
-      <w:bookmarkStart w:id="41" w:name="_Toc67928548"/>
+      <w:bookmarkStart w:id="44" w:name="_Toc67935183"/>
       <w:r>
         <w:lastRenderedPageBreak/>
         <w:t>Modelle, Texturen, Shader</w:t>
       </w:r>
-      <w:bookmarkEnd w:id="41"/>
+      <w:bookmarkEnd w:id="44"/>
     </w:p>
     <w:p>
       <w:pPr>
@@ -12490,11 +12645,11 @@
       <w:pPr>
         <w:pStyle w:val="berschrift3"/>
       </w:pPr>
-      <w:bookmarkStart w:id="42" w:name="_Toc67928549"/>
+      <w:bookmarkStart w:id="45" w:name="_Toc67935184"/>
       <w:r>
         <w:t>Path Generierung</w:t>
       </w:r>
-      <w:bookmarkEnd w:id="42"/>
+      <w:bookmarkEnd w:id="45"/>
     </w:p>
     <w:p>
       <w:pPr>
@@ -12549,14 +12704,14 @@
           <w:rFonts w:cs="Arial"/>
         </w:rPr>
       </w:pPr>
-      <w:bookmarkStart w:id="43" w:name="_Toc67928550"/>
+      <w:bookmarkStart w:id="46" w:name="_Toc67935185"/>
       <w:r>
         <w:rPr>
           <w:rFonts w:cs="Arial"/>
         </w:rPr>
         <w:t>Graphical User Interface</w:t>
       </w:r>
-      <w:bookmarkEnd w:id="43"/>
+      <w:bookmarkEnd w:id="46"/>
     </w:p>
     <w:p>
       <w:pPr>
@@ -12565,16 +12720,16 @@
           <w:rFonts w:cs="Arial"/>
         </w:rPr>
       </w:pPr>
-      <w:bookmarkStart w:id="44" w:name="_Toc62814908"/>
-      <w:bookmarkStart w:id="45" w:name="_Toc67928551"/>
+      <w:bookmarkStart w:id="47" w:name="_Toc62814908"/>
+      <w:bookmarkStart w:id="48" w:name="_Toc67935186"/>
       <w:r>
         <w:rPr>
           <w:rFonts w:cs="Arial"/>
         </w:rPr>
         <w:t>Aufbau der Engine</w:t>
       </w:r>
-      <w:bookmarkEnd w:id="44"/>
-      <w:bookmarkEnd w:id="45"/>
+      <w:bookmarkEnd w:id="47"/>
+      <w:bookmarkEnd w:id="48"/>
     </w:p>
     <w:p>
       <w:pPr>
@@ -12583,16 +12738,16 @@
           <w:rFonts w:cs="Arial"/>
         </w:rPr>
       </w:pPr>
-      <w:bookmarkStart w:id="46" w:name="_Toc62814909"/>
-      <w:bookmarkStart w:id="47" w:name="_Toc67928552"/>
+      <w:bookmarkStart w:id="49" w:name="_Toc62814909"/>
+      <w:bookmarkStart w:id="50" w:name="_Toc67935187"/>
       <w:r>
         <w:rPr>
           <w:rFonts w:cs="Arial"/>
         </w:rPr>
         <w:t>Erstellung von 3D-Modellen</w:t>
       </w:r>
-      <w:bookmarkEnd w:id="46"/>
-      <w:bookmarkEnd w:id="47"/>
+      <w:bookmarkEnd w:id="49"/>
+      <w:bookmarkEnd w:id="50"/>
       <w:r>
         <w:rPr>
           <w:rFonts w:cs="Arial"/>
@@ -12607,16 +12762,16 @@
           <w:rFonts w:cs="Arial"/>
         </w:rPr>
       </w:pPr>
-      <w:bookmarkStart w:id="48" w:name="_Toc62814910"/>
-      <w:bookmarkStart w:id="49" w:name="_Toc67928553"/>
+      <w:bookmarkStart w:id="51" w:name="_Toc62814910"/>
+      <w:bookmarkStart w:id="52" w:name="_Toc67935188"/>
       <w:r>
         <w:rPr>
           <w:rFonts w:cs="Arial"/>
         </w:rPr>
         <w:t>Bewegungen im Dreidimensionalen Raum</w:t>
       </w:r>
-      <w:bookmarkEnd w:id="48"/>
-      <w:bookmarkEnd w:id="49"/>
+      <w:bookmarkEnd w:id="51"/>
+      <w:bookmarkEnd w:id="52"/>
     </w:p>
     <w:p>
       <w:pPr>
@@ -12625,16 +12780,16 @@
           <w:rFonts w:cs="Arial"/>
         </w:rPr>
       </w:pPr>
-      <w:bookmarkStart w:id="50" w:name="_Toc62814911"/>
-      <w:bookmarkStart w:id="51" w:name="_Toc67928554"/>
+      <w:bookmarkStart w:id="53" w:name="_Toc62814911"/>
+      <w:bookmarkStart w:id="54" w:name="_Toc67935189"/>
       <w:r>
         <w:rPr>
           <w:rFonts w:cs="Arial"/>
         </w:rPr>
         <w:t>Auswertung von erhaltenen Positionsdaten</w:t>
       </w:r>
-      <w:bookmarkEnd w:id="50"/>
-      <w:bookmarkEnd w:id="51"/>
+      <w:bookmarkEnd w:id="53"/>
+      <w:bookmarkEnd w:id="54"/>
     </w:p>
     <w:p>
       <w:pPr>
@@ -12643,16 +12798,16 @@
           <w:rFonts w:cs="Arial"/>
         </w:rPr>
       </w:pPr>
-      <w:bookmarkStart w:id="52" w:name="_Toc62814912"/>
-      <w:bookmarkStart w:id="53" w:name="_Toc67928555"/>
+      <w:bookmarkStart w:id="55" w:name="_Toc62814912"/>
+      <w:bookmarkStart w:id="56" w:name="_Toc67935190"/>
       <w:r>
         <w:rPr>
           <w:rFonts w:cs="Arial"/>
         </w:rPr>
         <w:t>Übertragung zu Swarm Controll</w:t>
       </w:r>
-      <w:bookmarkEnd w:id="52"/>
-      <w:bookmarkEnd w:id="53"/>
+      <w:bookmarkEnd w:id="55"/>
+      <w:bookmarkEnd w:id="56"/>
     </w:p>
     <w:p>
       <w:pPr>
@@ -12675,12 +12830,12 @@
       <w:pPr>
         <w:pStyle w:val="berschrift1"/>
       </w:pPr>
-      <w:bookmarkStart w:id="54" w:name="_Toc67928556"/>
+      <w:bookmarkStart w:id="57" w:name="_Toc67935191"/>
       <w:r>
         <w:lastRenderedPageBreak/>
         <w:t>Fahrzeug Software</w:t>
       </w:r>
-      <w:bookmarkEnd w:id="54"/>
+      <w:bookmarkEnd w:id="57"/>
     </w:p>
     <w:p>
       <w:pPr>
@@ -12689,14 +12844,14 @@
           <w:rFonts w:cs="Arial"/>
         </w:rPr>
       </w:pPr>
-      <w:bookmarkStart w:id="55" w:name="_Toc67928557"/>
+      <w:bookmarkStart w:id="58" w:name="_Toc67935192"/>
       <w:r>
         <w:rPr>
           <w:rFonts w:cs="Arial"/>
         </w:rPr>
         <w:t>Übersicht der Architektur</w:t>
       </w:r>
-      <w:bookmarkEnd w:id="55"/>
+      <w:bookmarkEnd w:id="58"/>
     </w:p>
     <w:p>
       <w:pPr>
@@ -12724,7 +12879,7 @@
                     <pic:cNvPicPr/>
                   </pic:nvPicPr>
                   <pic:blipFill>
-                    <a:blip r:embed="rId29"/>
+                    <a:blip r:embed="rId34"/>
                     <a:stretch>
                       <a:fillRect/>
                     </a:stretch>
@@ -12762,11 +12917,11 @@
       <w:pPr>
         <w:pStyle w:val="berschrift2"/>
       </w:pPr>
-      <w:bookmarkStart w:id="56" w:name="_Toc67928558"/>
+      <w:bookmarkStart w:id="59" w:name="_Toc67935193"/>
       <w:r>
         <w:t>Kommunikation mit Swarm Controll</w:t>
       </w:r>
-      <w:bookmarkEnd w:id="56"/>
+      <w:bookmarkEnd w:id="59"/>
     </w:p>
     <w:p>
       <w:pPr>
@@ -12870,11 +13025,11 @@
       <w:pPr>
         <w:pStyle w:val="berschrift3"/>
       </w:pPr>
-      <w:bookmarkStart w:id="57" w:name="_Toc67928559"/>
+      <w:bookmarkStart w:id="60" w:name="_Toc67935194"/>
       <w:r>
         <w:t>Kommunikationsprotokoll</w:t>
       </w:r>
-      <w:bookmarkEnd w:id="57"/>
+      <w:bookmarkEnd w:id="60"/>
     </w:p>
     <w:p>
       <w:pPr>
@@ -13465,7 +13620,7 @@
           <w:rFonts w:cs="Arial"/>
         </w:rPr>
       </w:pPr>
-      <w:bookmarkStart w:id="58" w:name="_Toc67928560"/>
+      <w:bookmarkStart w:id="61" w:name="_Toc67935195"/>
       <w:r>
         <w:rPr>
           <w:rFonts w:cs="Arial"/>
@@ -13473,17 +13628,17 @@
         <w:lastRenderedPageBreak/>
         <w:t>Hardware Ansteuerung</w:t>
       </w:r>
-      <w:bookmarkEnd w:id="58"/>
+      <w:bookmarkEnd w:id="61"/>
     </w:p>
     <w:p>
       <w:pPr>
         <w:pStyle w:val="berschrift3"/>
       </w:pPr>
-      <w:bookmarkStart w:id="59" w:name="_Toc67928561"/>
+      <w:bookmarkStart w:id="62" w:name="_Toc67935196"/>
       <w:r>
         <w:t>LED-Ansteuerung</w:t>
       </w:r>
-      <w:bookmarkEnd w:id="59"/>
+      <w:bookmarkEnd w:id="62"/>
     </w:p>
     <w:p>
       <w:pPr>
@@ -13539,11 +13694,11 @@
       <w:pPr>
         <w:pStyle w:val="berschrift3"/>
       </w:pPr>
-      <w:bookmarkStart w:id="60" w:name="_Toc67928562"/>
+      <w:bookmarkStart w:id="63" w:name="_Toc67935197"/>
       <w:r>
         <w:t>Kommunikationsmodule</w:t>
       </w:r>
-      <w:bookmarkEnd w:id="60"/>
+      <w:bookmarkEnd w:id="63"/>
     </w:p>
     <w:p>
       <w:pPr>
@@ -13553,7 +13708,7 @@
           <w:szCs w:val="24"/>
         </w:rPr>
       </w:pPr>
-      <w:bookmarkStart w:id="61" w:name="_Toc67928563"/>
+      <w:bookmarkStart w:id="64" w:name="_Toc67935198"/>
       <w:r>
         <w:rPr>
           <w:rFonts w:cs="Arial"/>
@@ -13561,7 +13716,7 @@
         </w:rPr>
         <w:t>DAP Link</w:t>
       </w:r>
-      <w:bookmarkEnd w:id="61"/>
+      <w:bookmarkEnd w:id="64"/>
     </w:p>
     <w:p>
       <w:pPr>
@@ -13613,7 +13768,7 @@
           <w:szCs w:val="24"/>
         </w:rPr>
       </w:pPr>
-      <w:bookmarkStart w:id="62" w:name="_Toc67928564"/>
+      <w:bookmarkStart w:id="65" w:name="_Toc67935199"/>
       <w:r>
         <w:rPr>
           <w:rFonts w:cs="Arial"/>
@@ -13621,7 +13776,7 @@
         </w:rPr>
         <w:t>Bluetooth</w:t>
       </w:r>
-      <w:bookmarkEnd w:id="62"/>
+      <w:bookmarkEnd w:id="65"/>
     </w:p>
     <w:p>
       <w:pPr>
@@ -13645,7 +13800,7 @@
           <w:szCs w:val="24"/>
         </w:rPr>
       </w:pPr>
-      <w:bookmarkStart w:id="63" w:name="_Toc67928565"/>
+      <w:bookmarkStart w:id="66" w:name="_Toc67935200"/>
       <w:r>
         <w:rPr>
           <w:rFonts w:cs="Arial"/>
@@ -13653,7 +13808,7 @@
         </w:rPr>
         <w:t>WLAN</w:t>
       </w:r>
-      <w:bookmarkEnd w:id="63"/>
+      <w:bookmarkEnd w:id="66"/>
     </w:p>
     <w:p>
       <w:pPr>
@@ -13680,21 +13835,7 @@
         <w:rPr>
           <w:sz w:val="24"/>
         </w:rPr>
-        <w:t xml:space="preserve">Allerdings müssen dazu einige Details über die zu verwendende Verbindung in die Konfigurationsdatei des Programms </w:t>
-      </w:r>
-      <w:proofErr w:type="gramStart"/>
-      <w:r>
-        <w:rPr>
-          <w:sz w:val="24"/>
-        </w:rPr>
-        <w:t>Eingetragen</w:t>
-      </w:r>
-      <w:proofErr w:type="gramEnd"/>
-      <w:r>
-        <w:rPr>
-          <w:sz w:val="24"/>
-        </w:rPr>
-        <w:t xml:space="preserve"> werden:</w:t>
+        <w:t>Allerdings müssen dazu einige Details über die zu verwendende Verbindung in die Konfigurationsdatei des Programms Eingetragen werden:</w:t>
       </w:r>
     </w:p>
     <w:p>
@@ -13744,30 +13885,30 @@
           <w:sz w:val="24"/>
         </w:rPr>
       </w:pPr>
-      <w:proofErr w:type="gramStart"/>
       <w:r>
         <w:rPr>
           <w:sz w:val="24"/>
         </w:rPr>
-        <w:t>IP Adresse</w:t>
-      </w:r>
-      <w:proofErr w:type="gramEnd"/>
-      <w:r>
+        <w:t>IP Adresse der Swarm Control</w:t>
+      </w:r>
+    </w:p>
+    <w:p>
+      <w:pPr>
+        <w:pStyle w:val="berschrift2"/>
+      </w:pPr>
+      <w:bookmarkStart w:id="67" w:name="_Toc67935201"/>
+      <w:r>
+        <w:t>TCP Port der Swarm Control</w:t>
+      </w:r>
+      <w:bookmarkEnd w:id="67"/>
+    </w:p>
+    <w:p>
+      <w:pPr>
+        <w:pStyle w:val="Standard1"/>
         <w:rPr>
           <w:sz w:val="24"/>
         </w:rPr>
-        <w:t xml:space="preserve"> der Swarm Control</w:t>
-      </w:r>
-    </w:p>
-    <w:p>
-      <w:pPr>
-        <w:pStyle w:val="berschrift2"/>
-      </w:pPr>
-      <w:bookmarkStart w:id="64" w:name="_Toc67928566"/>
-      <w:r>
-        <w:t>TCP Port der Swarm Control</w:t>
-      </w:r>
-      <w:bookmarkEnd w:id="64"/>
+      </w:pPr>
     </w:p>
     <w:p>
       <w:pPr>
@@ -13776,6 +13917,12 @@
           <w:sz w:val="24"/>
         </w:rPr>
       </w:pPr>
+      <w:r>
+        <w:rPr>
+          <w:sz w:val="24"/>
+        </w:rPr>
+        <w:t>Die Ansteuerung des WLAN Moduls erfolgt über AT-Kommandos über eine Serielle Schnittstelle.</w:t>
+      </w:r>
     </w:p>
     <w:p>
       <w:pPr>
@@ -13784,20 +13931,6 @@
           <w:sz w:val="24"/>
         </w:rPr>
       </w:pPr>
-      <w:r>
-        <w:rPr>
-          <w:sz w:val="24"/>
-        </w:rPr>
-        <w:t>Die Ansteuerung des WLAN Moduls erfolgt über AT-Kommandos über eine Serielle Schnittstelle.</w:t>
-      </w:r>
-    </w:p>
-    <w:p>
-      <w:pPr>
-        <w:pStyle w:val="Standard1"/>
-        <w:rPr>
-          <w:sz w:val="24"/>
-        </w:rPr>
-      </w:pPr>
     </w:p>
     <w:p>
       <w:pPr>
@@ -13810,11 +13943,11 @@
       <w:pPr>
         <w:pStyle w:val="berschrift3"/>
       </w:pPr>
-      <w:bookmarkStart w:id="65" w:name="_Toc67928567"/>
+      <w:bookmarkStart w:id="68" w:name="_Toc67935202"/>
       <w:r>
         <w:t>Motor Ansteuerung</w:t>
       </w:r>
-      <w:bookmarkEnd w:id="65"/>
+      <w:bookmarkEnd w:id="68"/>
     </w:p>
     <w:p>
       <w:pPr>
@@ -13901,7 +14034,7 @@
                     <pic:cNvPicPr/>
                   </pic:nvPicPr>
                   <pic:blipFill>
-                    <a:blip r:embed="rId30"/>
+                    <a:blip r:embed="rId35"/>
                     <a:stretch>
                       <a:fillRect/>
                     </a:stretch>
@@ -13995,21 +14128,7 @@
         <w:rPr>
           <w:rFonts w:eastAsia="Arial" w:cs="Arial"/>
         </w:rPr>
-        <w:t xml:space="preserve">Eine weiter Möglichkeit wäre Schrittmotoren zu verwenden, da Schrittmotoren keine Drehzahlregelung mit Rückmeldung benötigen. Außerdem </w:t>
-      </w:r>
-      <w:proofErr w:type="gramStart"/>
-      <w:r>
-        <w:rPr>
-          <w:rFonts w:eastAsia="Arial" w:cs="Arial"/>
-        </w:rPr>
-        <w:t>Kann</w:t>
-      </w:r>
-      <w:proofErr w:type="gramEnd"/>
-      <w:r>
-        <w:rPr>
-          <w:rFonts w:eastAsia="Arial" w:cs="Arial"/>
-        </w:rPr>
-        <w:t xml:space="preserve"> mit Schrittmotoren eine wesentlich genauere Positionierung des Fahrzeugs erreicht werden.</w:t>
+        <w:t>Eine weiter Möglichkeit wäre Schrittmotoren zu verwenden, da Schrittmotoren keine Drehzahlregelung mit Rückmeldung benötigen. Außerdem Kann mit Schrittmotoren eine wesentlich genauere Positionierung des Fahrzeugs erreicht werden.</w:t>
       </w:r>
     </w:p>
     <w:p>
@@ -14038,14 +14157,14 @@
       <w:pPr>
         <w:pStyle w:val="berschrift1"/>
       </w:pPr>
-      <w:bookmarkStart w:id="66" w:name="_Toc62814920"/>
-      <w:bookmarkStart w:id="67" w:name="_Toc67928568"/>
+      <w:bookmarkStart w:id="69" w:name="_Toc62814920"/>
+      <w:bookmarkStart w:id="70" w:name="_Toc67935203"/>
       <w:r>
         <w:lastRenderedPageBreak/>
         <w:t>Fahrzeug Software</w:t>
       </w:r>
-      <w:bookmarkEnd w:id="66"/>
-      <w:bookmarkEnd w:id="67"/>
+      <w:bookmarkEnd w:id="69"/>
+      <w:bookmarkEnd w:id="70"/>
     </w:p>
     <w:p>
       <w:pPr>
@@ -14054,16 +14173,16 @@
           <w:rFonts w:cs="Arial"/>
         </w:rPr>
       </w:pPr>
-      <w:bookmarkStart w:id="68" w:name="_Toc62814921"/>
-      <w:bookmarkStart w:id="69" w:name="_Toc67928569"/>
+      <w:bookmarkStart w:id="71" w:name="_Toc62814921"/>
+      <w:bookmarkStart w:id="72" w:name="_Toc67935204"/>
       <w:r>
         <w:rPr>
           <w:rFonts w:cs="Arial"/>
         </w:rPr>
         <w:t>Übersicht der Architektur</w:t>
       </w:r>
-      <w:bookmarkEnd w:id="68"/>
-      <w:bookmarkEnd w:id="69"/>
+      <w:bookmarkEnd w:id="71"/>
+      <w:bookmarkEnd w:id="72"/>
     </w:p>
     <w:p>
       <w:pPr>
@@ -14072,28 +14191,28 @@
           <w:rFonts w:cs="Arial"/>
         </w:rPr>
       </w:pPr>
-      <w:bookmarkStart w:id="70" w:name="_Toc62814922"/>
-      <w:bookmarkStart w:id="71" w:name="_Toc67928570"/>
+      <w:bookmarkStart w:id="73" w:name="_Toc62814922"/>
+      <w:bookmarkStart w:id="74" w:name="_Toc67935205"/>
       <w:r>
         <w:rPr>
           <w:rFonts w:cs="Arial"/>
         </w:rPr>
         <w:t>Kommunikation mit Swarm Controll</w:t>
       </w:r>
-      <w:bookmarkEnd w:id="70"/>
-      <w:bookmarkEnd w:id="71"/>
+      <w:bookmarkEnd w:id="73"/>
+      <w:bookmarkEnd w:id="74"/>
     </w:p>
     <w:p>
       <w:pPr>
         <w:pStyle w:val="berschrift3"/>
       </w:pPr>
-      <w:bookmarkStart w:id="72" w:name="_Toc62814923"/>
-      <w:bookmarkStart w:id="73" w:name="_Toc67928571"/>
+      <w:bookmarkStart w:id="75" w:name="_Toc62814923"/>
+      <w:bookmarkStart w:id="76" w:name="_Toc67935206"/>
       <w:r>
         <w:t>Kommunikationsprotokoll</w:t>
       </w:r>
-      <w:bookmarkEnd w:id="72"/>
-      <w:bookmarkEnd w:id="73"/>
+      <w:bookmarkEnd w:id="75"/>
+      <w:bookmarkEnd w:id="76"/>
     </w:p>
     <w:p>
       <w:pPr>
@@ -14102,76 +14221,76 @@
           <w:rFonts w:cs="Arial"/>
         </w:rPr>
       </w:pPr>
-      <w:bookmarkStart w:id="74" w:name="_Toc62814924"/>
-      <w:bookmarkStart w:id="75" w:name="_Toc67928572"/>
+      <w:bookmarkStart w:id="77" w:name="_Toc62814924"/>
+      <w:bookmarkStart w:id="78" w:name="_Toc67935207"/>
       <w:r>
         <w:rPr>
           <w:rFonts w:cs="Arial"/>
         </w:rPr>
         <w:t>Hardware Ansteuerung</w:t>
       </w:r>
-      <w:bookmarkEnd w:id="74"/>
-      <w:bookmarkEnd w:id="75"/>
+      <w:bookmarkEnd w:id="77"/>
+      <w:bookmarkEnd w:id="78"/>
     </w:p>
     <w:p>
       <w:pPr>
         <w:pStyle w:val="berschrift3"/>
       </w:pPr>
-      <w:bookmarkStart w:id="76" w:name="_Toc62814925"/>
-      <w:bookmarkStart w:id="77" w:name="_Toc67928573"/>
+      <w:bookmarkStart w:id="79" w:name="_Toc62814925"/>
+      <w:bookmarkStart w:id="80" w:name="_Toc67935208"/>
       <w:r>
         <w:t>LED-Ansteuerung</w:t>
       </w:r>
-      <w:bookmarkEnd w:id="76"/>
-      <w:bookmarkEnd w:id="77"/>
+      <w:bookmarkEnd w:id="79"/>
+      <w:bookmarkEnd w:id="80"/>
     </w:p>
     <w:p>
       <w:pPr>
         <w:pStyle w:val="berschrift3"/>
       </w:pPr>
-      <w:bookmarkStart w:id="78" w:name="_Toc62814926"/>
-      <w:bookmarkStart w:id="79" w:name="_Toc67928574"/>
+      <w:bookmarkStart w:id="81" w:name="_Toc62814926"/>
+      <w:bookmarkStart w:id="82" w:name="_Toc67935209"/>
       <w:r>
         <w:t>Kommunikationsmodule</w:t>
       </w:r>
-      <w:bookmarkEnd w:id="78"/>
-      <w:bookmarkEnd w:id="79"/>
+      <w:bookmarkEnd w:id="81"/>
+      <w:bookmarkEnd w:id="82"/>
     </w:p>
     <w:p>
       <w:pPr>
         <w:pStyle w:val="berschrift3"/>
       </w:pPr>
-      <w:bookmarkStart w:id="80" w:name="_Toc62814927"/>
-      <w:bookmarkStart w:id="81" w:name="_Toc67928575"/>
+      <w:bookmarkStart w:id="83" w:name="_Toc62814927"/>
+      <w:bookmarkStart w:id="84" w:name="_Toc67935210"/>
       <w:r>
         <w:t>Bluetooth</w:t>
       </w:r>
-      <w:bookmarkEnd w:id="80"/>
-      <w:bookmarkEnd w:id="81"/>
+      <w:bookmarkEnd w:id="83"/>
+      <w:bookmarkEnd w:id="84"/>
     </w:p>
     <w:p>
       <w:pPr>
         <w:pStyle w:val="berschrift3"/>
       </w:pPr>
-      <w:bookmarkStart w:id="82" w:name="_Toc62814928"/>
-      <w:bookmarkStart w:id="83" w:name="_Toc67928576"/>
+      <w:bookmarkStart w:id="85" w:name="_Toc62814928"/>
+      <w:bookmarkStart w:id="86" w:name="_Toc67935211"/>
       <w:r>
         <w:t>WLAN</w:t>
       </w:r>
-      <w:bookmarkEnd w:id="82"/>
-      <w:bookmarkEnd w:id="83"/>
+      <w:bookmarkEnd w:id="85"/>
+      <w:bookmarkEnd w:id="86"/>
     </w:p>
     <w:p>
       <w:pPr>
         <w:pStyle w:val="berschrift3"/>
       </w:pPr>
-      <w:bookmarkStart w:id="84" w:name="_Toc62814929"/>
-      <w:bookmarkStart w:id="85" w:name="_Toc67928577"/>
+      <w:bookmarkStart w:id="87" w:name="_Toc62814929"/>
+      <w:bookmarkStart w:id="88" w:name="_Toc67935212"/>
       <w:r>
         <w:t>Motor Ansteuerung</w:t>
       </w:r>
-      <w:bookmarkEnd w:id="84"/>
-      <w:bookmarkEnd w:id="85"/>
+      <w:bookmarkEnd w:id="87"/>
+      <w:bookmarkEnd w:id="88"/>
     </w:p>
     <w:p>
       <w:pPr>
@@ -14180,74 +14299,74 @@
       <w:r>
         <w:br w:type="page"/>
       </w:r>
-      <w:bookmarkStart w:id="86" w:name="_Toc62814930"/>
-      <w:bookmarkStart w:id="87" w:name="_Toc67928578"/>
+      <w:bookmarkStart w:id="89" w:name="_Toc62814930"/>
+      <w:bookmarkStart w:id="90" w:name="_Toc67935213"/>
       <w:r>
         <w:lastRenderedPageBreak/>
         <w:t>Ergebnisse</w:t>
       </w:r>
-      <w:bookmarkEnd w:id="86"/>
-      <w:bookmarkEnd w:id="87"/>
+      <w:bookmarkEnd w:id="89"/>
+      <w:bookmarkEnd w:id="90"/>
     </w:p>
     <w:p>
       <w:pPr>
         <w:pStyle w:val="berschrift2"/>
       </w:pPr>
-      <w:bookmarkStart w:id="88" w:name="_Toc62814931"/>
-      <w:bookmarkStart w:id="89" w:name="_Toc67928579"/>
+      <w:bookmarkStart w:id="91" w:name="_Toc62814931"/>
+      <w:bookmarkStart w:id="92" w:name="_Toc67935214"/>
       <w:r>
         <w:t>Funktionalität Positionserkennung</w:t>
       </w:r>
-      <w:bookmarkEnd w:id="88"/>
-      <w:bookmarkEnd w:id="89"/>
+      <w:bookmarkEnd w:id="91"/>
+      <w:bookmarkEnd w:id="92"/>
     </w:p>
     <w:p>
       <w:pPr>
         <w:pStyle w:val="berschrift2"/>
       </w:pPr>
-      <w:bookmarkStart w:id="90" w:name="_Toc62814932"/>
-      <w:bookmarkStart w:id="91" w:name="_Toc67928580"/>
+      <w:bookmarkStart w:id="93" w:name="_Toc62814932"/>
+      <w:bookmarkStart w:id="94" w:name="_Toc67935215"/>
       <w:r>
         <w:t>Steuerung der Fahrzeuge</w:t>
       </w:r>
-      <w:bookmarkEnd w:id="90"/>
-      <w:bookmarkEnd w:id="91"/>
+      <w:bookmarkEnd w:id="93"/>
+      <w:bookmarkEnd w:id="94"/>
     </w:p>
     <w:p>
       <w:pPr>
         <w:pStyle w:val="berschrift2"/>
       </w:pPr>
-      <w:bookmarkStart w:id="92" w:name="_Toc62814933"/>
-      <w:bookmarkStart w:id="93" w:name="_Toc67928581"/>
+      <w:bookmarkStart w:id="95" w:name="_Toc62814933"/>
+      <w:bookmarkStart w:id="96" w:name="_Toc67935216"/>
       <w:r>
         <w:t>Simulationstest mit Pseudodaten</w:t>
       </w:r>
-      <w:bookmarkEnd w:id="92"/>
-      <w:bookmarkEnd w:id="93"/>
+      <w:bookmarkEnd w:id="95"/>
+      <w:bookmarkEnd w:id="96"/>
     </w:p>
     <w:p>
       <w:pPr>
         <w:pStyle w:val="berschrift2"/>
       </w:pPr>
-      <w:bookmarkStart w:id="94" w:name="_Toc62814934"/>
-      <w:bookmarkStart w:id="95" w:name="_Toc67928582"/>
+      <w:bookmarkStart w:id="97" w:name="_Toc62814934"/>
+      <w:bookmarkStart w:id="98" w:name="_Toc67935217"/>
       <w:r>
         <w:t>Steuersoftwarte Funktionalitätstest</w:t>
       </w:r>
-      <w:bookmarkEnd w:id="94"/>
-      <w:bookmarkEnd w:id="95"/>
+      <w:bookmarkEnd w:id="97"/>
+      <w:bookmarkEnd w:id="98"/>
     </w:p>
     <w:p>
       <w:pPr>
         <w:pStyle w:val="berschrift2"/>
       </w:pPr>
-      <w:bookmarkStart w:id="96" w:name="_Toc62814935"/>
-      <w:bookmarkStart w:id="97" w:name="_Toc67928583"/>
+      <w:bookmarkStart w:id="99" w:name="_Toc62814935"/>
+      <w:bookmarkStart w:id="100" w:name="_Toc67935218"/>
       <w:r>
         <w:t>Schwarmbewegung</w:t>
       </w:r>
-      <w:bookmarkEnd w:id="96"/>
-      <w:bookmarkEnd w:id="97"/>
+      <w:bookmarkEnd w:id="99"/>
+      <w:bookmarkEnd w:id="100"/>
       <w:r>
         <w:t xml:space="preserve"> </w:t>
       </w:r>
@@ -14256,25 +14375,25 @@
       <w:pPr>
         <w:pStyle w:val="berschrift3"/>
       </w:pPr>
-      <w:bookmarkStart w:id="98" w:name="_Toc62814936"/>
-      <w:bookmarkStart w:id="99" w:name="_Toc67928584"/>
+      <w:bookmarkStart w:id="101" w:name="_Toc62814936"/>
+      <w:bookmarkStart w:id="102" w:name="_Toc67935219"/>
       <w:r>
         <w:t>Kreis</w:t>
       </w:r>
-      <w:bookmarkEnd w:id="98"/>
-      <w:bookmarkEnd w:id="99"/>
+      <w:bookmarkEnd w:id="101"/>
+      <w:bookmarkEnd w:id="102"/>
     </w:p>
     <w:p>
       <w:pPr>
         <w:pStyle w:val="berschrift3"/>
       </w:pPr>
-      <w:bookmarkStart w:id="100" w:name="_Toc62814937"/>
-      <w:bookmarkStart w:id="101" w:name="_Toc67928585"/>
+      <w:bookmarkStart w:id="103" w:name="_Toc62814937"/>
+      <w:bookmarkStart w:id="104" w:name="_Toc67935220"/>
       <w:r>
         <w:t>Zick-Zack</w:t>
       </w:r>
-      <w:bookmarkEnd w:id="100"/>
-      <w:bookmarkEnd w:id="101"/>
+      <w:bookmarkEnd w:id="103"/>
+      <w:bookmarkEnd w:id="104"/>
       <w:r>
         <w:br w:type="page"/>
       </w:r>
@@ -14283,74 +14402,74 @@
       <w:pPr>
         <w:pStyle w:val="berschrift1"/>
       </w:pPr>
-      <w:bookmarkStart w:id="102" w:name="_Toc62814938"/>
-      <w:bookmarkStart w:id="103" w:name="_Toc67928586"/>
+      <w:bookmarkStart w:id="105" w:name="_Toc62814938"/>
+      <w:bookmarkStart w:id="106" w:name="_Toc67935221"/>
       <w:r>
         <w:lastRenderedPageBreak/>
         <w:t>Anhang</w:t>
       </w:r>
-      <w:bookmarkEnd w:id="102"/>
-      <w:bookmarkEnd w:id="103"/>
+      <w:bookmarkEnd w:id="105"/>
+      <w:bookmarkEnd w:id="106"/>
     </w:p>
     <w:p>
       <w:pPr>
         <w:pStyle w:val="berschrift2"/>
       </w:pPr>
-      <w:bookmarkStart w:id="104" w:name="_Toc62814939"/>
-      <w:bookmarkStart w:id="105" w:name="_Toc67928587"/>
+      <w:bookmarkStart w:id="107" w:name="_Toc62814939"/>
+      <w:bookmarkStart w:id="108" w:name="_Toc67935222"/>
       <w:r>
         <w:t>Inbetriebnahme (f. 4Klasse TdoT)</w:t>
       </w:r>
-      <w:bookmarkEnd w:id="104"/>
-      <w:bookmarkEnd w:id="105"/>
+      <w:bookmarkEnd w:id="107"/>
+      <w:bookmarkEnd w:id="108"/>
     </w:p>
     <w:p>
       <w:pPr>
         <w:pStyle w:val="berschrift2"/>
       </w:pPr>
-      <w:bookmarkStart w:id="106" w:name="_Toc62814940"/>
-      <w:bookmarkStart w:id="107" w:name="_Toc67928588"/>
+      <w:bookmarkStart w:id="109" w:name="_Toc62814940"/>
+      <w:bookmarkStart w:id="110" w:name="_Toc67935223"/>
       <w:r>
         <w:t>Projektmanagement</w:t>
       </w:r>
-      <w:bookmarkEnd w:id="106"/>
-      <w:bookmarkEnd w:id="107"/>
+      <w:bookmarkEnd w:id="109"/>
+      <w:bookmarkEnd w:id="110"/>
     </w:p>
     <w:p>
       <w:pPr>
         <w:pStyle w:val="berschrift2"/>
       </w:pPr>
-      <w:bookmarkStart w:id="108" w:name="_Toc62814941"/>
-      <w:bookmarkStart w:id="109" w:name="_Toc67928589"/>
+      <w:bookmarkStart w:id="111" w:name="_Toc62814941"/>
+      <w:bookmarkStart w:id="112" w:name="_Toc67935224"/>
       <w:r>
         <w:t>Projektplan</w:t>
       </w:r>
-      <w:bookmarkEnd w:id="108"/>
-      <w:bookmarkEnd w:id="109"/>
+      <w:bookmarkEnd w:id="111"/>
+      <w:bookmarkEnd w:id="112"/>
     </w:p>
     <w:p>
       <w:pPr>
         <w:pStyle w:val="berschrift2"/>
       </w:pPr>
-      <w:bookmarkStart w:id="110" w:name="_Toc62814942"/>
-      <w:bookmarkStart w:id="111" w:name="_Toc67928590"/>
+      <w:bookmarkStart w:id="113" w:name="_Toc62814942"/>
+      <w:bookmarkStart w:id="114" w:name="_Toc67935225"/>
       <w:r>
         <w:t>Projekttagebuch</w:t>
       </w:r>
-      <w:bookmarkEnd w:id="110"/>
-      <w:bookmarkEnd w:id="111"/>
+      <w:bookmarkEnd w:id="113"/>
+      <w:bookmarkEnd w:id="114"/>
     </w:p>
     <w:p>
       <w:pPr>
         <w:pStyle w:val="berschrift2"/>
       </w:pPr>
-      <w:bookmarkStart w:id="112" w:name="_Toc62814943"/>
-      <w:bookmarkStart w:id="113" w:name="_Toc67928591"/>
+      <w:bookmarkStart w:id="115" w:name="_Toc62814943"/>
+      <w:bookmarkStart w:id="116" w:name="_Toc67935226"/>
       <w:r>
         <w:t>Projektkosten</w:t>
       </w:r>
-      <w:bookmarkEnd w:id="112"/>
-      <w:bookmarkEnd w:id="113"/>
+      <w:bookmarkEnd w:id="115"/>
+      <w:bookmarkEnd w:id="116"/>
     </w:p>
     <w:p>
       <w:pPr>
@@ -14371,50 +14490,50 @@
       <w:pPr>
         <w:pStyle w:val="berschrift1"/>
       </w:pPr>
-      <w:bookmarkStart w:id="114" w:name="_Toc62814944"/>
-      <w:bookmarkStart w:id="115" w:name="_Toc67928592"/>
+      <w:bookmarkStart w:id="117" w:name="_Toc62814944"/>
+      <w:bookmarkStart w:id="118" w:name="_Toc67935227"/>
       <w:r>
         <w:lastRenderedPageBreak/>
         <w:t>Quellenverzeichnis</w:t>
       </w:r>
-      <w:bookmarkEnd w:id="114"/>
-      <w:bookmarkEnd w:id="115"/>
+      <w:bookmarkEnd w:id="117"/>
+      <w:bookmarkEnd w:id="118"/>
     </w:p>
     <w:p>
       <w:pPr>
         <w:pStyle w:val="berschrift2"/>
       </w:pPr>
-      <w:bookmarkStart w:id="116" w:name="_Toc62814945"/>
-      <w:bookmarkStart w:id="117" w:name="_Toc67928593"/>
+      <w:bookmarkStart w:id="119" w:name="_Toc62814945"/>
+      <w:bookmarkStart w:id="120" w:name="_Toc67935228"/>
       <w:r>
         <w:t>Bücher</w:t>
       </w:r>
-      <w:bookmarkEnd w:id="116"/>
-      <w:bookmarkEnd w:id="117"/>
+      <w:bookmarkEnd w:id="119"/>
+      <w:bookmarkEnd w:id="120"/>
     </w:p>
     <w:p>
       <w:pPr>
         <w:pStyle w:val="berschrift2"/>
       </w:pPr>
-      <w:bookmarkStart w:id="118" w:name="_Toc62814946"/>
-      <w:bookmarkStart w:id="119" w:name="_Toc67928594"/>
+      <w:bookmarkStart w:id="121" w:name="_Toc62814946"/>
+      <w:bookmarkStart w:id="122" w:name="_Toc67935229"/>
       <w:r>
         <w:t>Onlinemedien</w:t>
       </w:r>
-      <w:bookmarkEnd w:id="118"/>
-      <w:bookmarkEnd w:id="119"/>
+      <w:bookmarkEnd w:id="121"/>
+      <w:bookmarkEnd w:id="122"/>
     </w:p>
     <w:p>
       <w:pPr>
         <w:pStyle w:val="berschrift2"/>
       </w:pPr>
-      <w:bookmarkStart w:id="120" w:name="_Toc62814947"/>
-      <w:bookmarkStart w:id="121" w:name="_Toc67928595"/>
+      <w:bookmarkStart w:id="123" w:name="_Toc62814947"/>
+      <w:bookmarkStart w:id="124" w:name="_Toc67935230"/>
       <w:r>
         <w:t>Zeitschriften</w:t>
       </w:r>
-      <w:bookmarkEnd w:id="120"/>
-      <w:bookmarkEnd w:id="121"/>
+      <w:bookmarkEnd w:id="123"/>
+      <w:bookmarkEnd w:id="124"/>
     </w:p>
     <w:p>
       <w:pPr>
@@ -14433,8 +14552,8 @@
       </w:pPr>
     </w:p>
     <w:sectPr>
-      <w:headerReference w:type="default" r:id="rId31"/>
-      <w:footerReference w:type="default" r:id="rId32"/>
+      <w:headerReference w:type="default" r:id="rId36"/>
+      <w:footerReference w:type="default" r:id="rId37"/>
       <w:pgSz w:w="11906" w:h="16838" w:code="9"/>
       <w:pgMar w:top="1213" w:right="1418" w:bottom="1134" w:left="1418" w:header="709" w:footer="709" w:gutter="0"/>
       <w:cols w:space="708"/>
@@ -14631,7 +14750,7 @@
         <w:lang w:eastAsia="de-AT"/>
       </w:rPr>
       <w:drawing>
-        <wp:anchor distT="0" distB="0" distL="114300" distR="114300" simplePos="0" relativeHeight="251657728" behindDoc="1" locked="0" layoutInCell="1" allowOverlap="1" wp14:anchorId="41B87219" wp14:editId="5BFDF4D6">
+        <wp:anchor distT="0" distB="0" distL="114300" distR="114300" simplePos="0" relativeHeight="251658240" behindDoc="1" locked="0" layoutInCell="1" allowOverlap="1" wp14:anchorId="41B87219" wp14:editId="5BFDF4D6">
           <wp:simplePos x="0" y="0"/>
           <wp:positionH relativeFrom="column">
             <wp:posOffset>5362130</wp:posOffset>
@@ -14651,7 +14770,7 @@
               <wp:lineTo x="7624" y="0"/>
             </wp:wrapPolygon>
           </wp:wrapTight>
-          <wp:docPr id="7" name="Bild 7"/>
+          <wp:docPr id="30" name="Bild 7"/>
           <wp:cNvGraphicFramePr>
             <a:graphicFrameLocks xmlns:a="http://schemas.openxmlformats.org/drawingml/2006/main" noChangeAspect="1"/>
           </wp:cNvGraphicFramePr>
@@ -14704,7 +14823,7 @@
         <w:lang w:eastAsia="de-AT"/>
       </w:rPr>
       <w:drawing>
-        <wp:anchor distT="0" distB="0" distL="114300" distR="114300" simplePos="0" relativeHeight="251656704" behindDoc="1" locked="0" layoutInCell="1" allowOverlap="1" wp14:anchorId="38A698B9" wp14:editId="6A3DC905">
+        <wp:anchor distT="0" distB="0" distL="114300" distR="114300" simplePos="0" relativeHeight="251656192" behindDoc="1" locked="0" layoutInCell="1" allowOverlap="1" wp14:anchorId="38A698B9" wp14:editId="6A3DC905">
           <wp:simplePos x="0" y="0"/>
           <wp:positionH relativeFrom="column">
             <wp:posOffset>-49530</wp:posOffset>
@@ -14723,7 +14842,7 @@
               <wp:lineTo x="0" y="0"/>
             </wp:wrapPolygon>
           </wp:wrapTight>
-          <wp:docPr id="3" name="Bild 2"/>
+          <wp:docPr id="31" name="Bild 2"/>
           <wp:cNvGraphicFramePr>
             <a:graphicFrameLocks xmlns:a="http://schemas.openxmlformats.org/drawingml/2006/main" noChangeAspect="1"/>
           </wp:cNvGraphicFramePr>
@@ -14929,7 +15048,7 @@
               <wp:inline distT="0" distB="0" distL="0" distR="0" wp14:anchorId="5F55C085" wp14:editId="77C7AA3F">
                 <wp:extent cx="1068705" cy="457200"/>
                 <wp:effectExtent l="19050" t="0" r="0" b="0"/>
-                <wp:docPr id="23" name="Bild 2" descr="HTL_Logo"/>
+                <wp:docPr id="32" name="Bild 2" descr="HTL_Logo"/>
                 <wp:cNvGraphicFramePr>
                   <a:graphicFrameLocks xmlns:a="http://schemas.openxmlformats.org/drawingml/2006/main" noChangeAspect="1"/>
                 </wp:cNvGraphicFramePr>
@@ -15138,7 +15257,7 @@
               <w:sz w:val="28"/>
             </w:rPr>
             <w:drawing>
-              <wp:anchor distT="0" distB="0" distL="114300" distR="114300" simplePos="0" relativeHeight="251658752" behindDoc="1" locked="0" layoutInCell="1" allowOverlap="1" wp14:anchorId="41DB1D5C" wp14:editId="0E02309C">
+              <wp:anchor distT="0" distB="0" distL="114300" distR="114300" simplePos="0" relativeHeight="251660288" behindDoc="1" locked="0" layoutInCell="1" allowOverlap="1" wp14:anchorId="41DB1D5C" wp14:editId="0E02309C">
                 <wp:simplePos x="0" y="0"/>
                 <wp:positionH relativeFrom="column">
                   <wp:posOffset>1905</wp:posOffset>
@@ -15149,7 +15268,7 @@
                 <wp:extent cx="1076960" cy="463550"/>
                 <wp:effectExtent l="0" t="0" r="8890" b="0"/>
                 <wp:wrapNone/>
-                <wp:docPr id="9" name="Bild 2" descr="HTL_Logo"/>
+                <wp:docPr id="33" name="Bild 2" descr="HTL_Logo"/>
                 <wp:cNvGraphicFramePr>
                   <a:graphicFrameLocks xmlns:a="http://schemas.openxmlformats.org/drawingml/2006/main" noChangeAspect="1"/>
                 </wp:cNvGraphicFramePr>
@@ -20451,6 +20570,30 @@
       <w:lang w:eastAsia="de-DE"/>
     </w:rPr>
   </w:style>
+  <w:style w:type="paragraph" w:styleId="Inhaltsverzeichnisberschrift">
+    <w:name w:val="TOC Heading"/>
+    <w:basedOn w:val="berschrift1"/>
+    <w:next w:val="Standard"/>
+    <w:uiPriority w:val="39"/>
+    <w:unhideWhenUsed/>
+    <w:qFormat/>
+    <w:rsid w:val="0048368D"/>
+    <w:pPr>
+      <w:keepLines/>
+      <w:numPr>
+        <w:numId w:val="0"/>
+      </w:numPr>
+      <w:spacing w:after="0" w:line="259" w:lineRule="auto"/>
+      <w:outlineLvl w:val="9"/>
+    </w:pPr>
+    <w:rPr>
+      <w:rFonts w:asciiTheme="majorHAnsi" w:eastAsiaTheme="majorEastAsia" w:hAnsiTheme="majorHAnsi" w:cstheme="majorBidi"/>
+      <w:b w:val="0"/>
+      <w:bCs w:val="0"/>
+      <w:color w:val="365F91" w:themeColor="accent1" w:themeShade="BF"/>
+      <w:lang w:eastAsia="de-AT"/>
+    </w:rPr>
+  </w:style>
 </w:styles>
 </file>
 

</xml_diff>